<commit_message>
Alterações artigo sobre testes
</commit_message>
<xml_diff>
--- a/Matérias 6º Período-2021/Projeto de Programação Web/PrimeiroBimestre/ArtigoSobreTestes.docx
+++ b/Matérias 6º Período-2021/Projeto de Programação Web/PrimeiroBimestre/ArtigoSobreTestes.docx
@@ -1001,11 +1001,7 @@
       </w:pPr>
       <w:r>
         <w:rPr/>
-        <w:t>3</w:t>
-      </w:r>
-      <w:r>
-        <w:rPr/>
-        <w:t xml:space="preserve">. O que é o </w:t>
+        <w:t xml:space="preserve">3. O que é o </w:t>
       </w:r>
       <w:r>
         <w:rPr>
@@ -1033,11 +1029,7 @@
       </w:pPr>
       <w:r>
         <w:rPr/>
-        <w:t>4</w:t>
-      </w:r>
-      <w:r>
-        <w:rPr/>
-        <w:t>. Fundamentos do Teste de Software</w:t>
+        <w:t>4. Fundamentos do Teste de Software</w:t>
         <w:tab/>
       </w:r>
     </w:p>
@@ -1050,11 +1042,7 @@
       </w:pPr>
       <w:r>
         <w:rPr/>
-        <w:t>5</w:t>
-      </w:r>
-      <w:r>
-        <w:rPr/>
-        <w:t>. Níveis de Teste de Software</w:t>
+        <w:t>5. Níveis de Teste de Software</w:t>
         <w:tab/>
       </w:r>
     </w:p>
@@ -1068,14 +1056,7 @@
       <w:r>
         <w:rPr/>
         <w:tab/>
-      </w:r>
-      <w:r>
-        <w:rPr/>
-        <w:t>5</w:t>
-      </w:r>
-      <w:r>
-        <w:rPr/>
-        <w:t>.1 Teste de Unidade(Unitários)</w:t>
+        <w:t>5.1 Teste de Unidade(Unitários)</w:t>
       </w:r>
     </w:p>
     <w:p>
@@ -1088,14 +1069,7 @@
       <w:r>
         <w:rPr/>
         <w:tab/>
-      </w:r>
-      <w:r>
-        <w:rPr/>
-        <w:t>5</w:t>
-      </w:r>
-      <w:r>
-        <w:rPr/>
-        <w:t>.2 Teste de Integração</w:t>
+        <w:t>5.2 Teste de Integração</w:t>
       </w:r>
     </w:p>
     <w:p>
@@ -1108,14 +1082,7 @@
       <w:r>
         <w:rPr/>
         <w:tab/>
-      </w:r>
-      <w:r>
-        <w:rPr/>
-        <w:t>5</w:t>
-      </w:r>
-      <w:r>
-        <w:rPr/>
-        <w:t>.3 Teste de Sistema</w:t>
+        <w:t>5.3 Teste de Sistema</w:t>
       </w:r>
     </w:p>
     <w:p>
@@ -1128,9 +1095,6 @@
       <w:r>
         <w:rPr/>
         <w:tab/>
-      </w:r>
-      <w:r>
-        <w:rPr/>
         <w:t>5.4 Outros Níveis de teste</w:t>
       </w:r>
     </w:p>
@@ -1143,11 +1107,7 @@
       </w:pPr>
       <w:r>
         <w:rPr/>
-        <w:t>6.</w:t>
-      </w:r>
-      <w:r>
-        <w:rPr/>
-        <w:t xml:space="preserve"> Tipos de Teste de Software</w:t>
+        <w:t>6. Tipos de Teste de Software</w:t>
         <w:tab/>
       </w:r>
     </w:p>
@@ -1161,14 +1121,7 @@
       <w:r>
         <w:rPr/>
         <w:tab/>
-      </w:r>
-      <w:r>
-        <w:rPr/>
-        <w:t>6</w:t>
-      </w:r>
-      <w:r>
-        <w:rPr/>
-        <w:t>.1 Baseado na intuição e experiência do engenheiro de software:</w:t>
+        <w:t>6.1 Baseado na intuição e experiência do engenheiro de software:</w:t>
       </w:r>
     </w:p>
     <w:p>
@@ -1181,14 +1134,7 @@
       <w:r>
         <w:rPr/>
         <w:tab/>
-      </w:r>
-      <w:r>
-        <w:rPr/>
-        <w:t>6</w:t>
-      </w:r>
-      <w:r>
-        <w:rPr/>
-        <w:t>.2 Baseada na especificação técnica</w:t>
+        <w:t>6.2 Baseada na especificação técnica</w:t>
       </w:r>
     </w:p>
     <w:p>
@@ -1201,14 +1147,7 @@
       <w:r>
         <w:rPr/>
         <w:tab/>
-      </w:r>
-      <w:r>
-        <w:rPr/>
-        <w:t>6</w:t>
-      </w:r>
-      <w:r>
-        <w:rPr/>
-        <w:t>.3 Baseado No Código</w:t>
+        <w:t>6.3 Baseado No Código</w:t>
       </w:r>
     </w:p>
     <w:p>
@@ -1221,14 +1160,7 @@
       <w:r>
         <w:rPr/>
         <w:tab/>
-      </w:r>
-      <w:r>
-        <w:rPr/>
-        <w:t>6</w:t>
-      </w:r>
-      <w:r>
-        <w:rPr/>
-        <w:t>.4 Baseada em falhas</w:t>
+        <w:t>6.4 Baseada em falhas</w:t>
       </w:r>
     </w:p>
     <w:p>
@@ -1241,14 +1173,7 @@
       <w:r>
         <w:rPr/>
         <w:tab/>
-      </w:r>
-      <w:r>
-        <w:rPr/>
-        <w:t>6</w:t>
-      </w:r>
-      <w:r>
-        <w:rPr/>
-        <w:t>.5 Baseada no uso</w:t>
+        <w:t>6.5 Baseada no uso</w:t>
       </w:r>
     </w:p>
     <w:p>
@@ -1261,14 +1186,7 @@
       <w:r>
         <w:rPr/>
         <w:tab/>
-      </w:r>
-      <w:r>
-        <w:rPr/>
-        <w:t>6</w:t>
-      </w:r>
-      <w:r>
-        <w:rPr/>
-        <w:t>.6 Baseada na natureza da aplicação</w:t>
+        <w:t>6.6 Baseada na natureza da aplicação</w:t>
       </w:r>
     </w:p>
     <w:p>
@@ -1281,14 +1199,7 @@
       <w:r>
         <w:rPr/>
         <w:tab/>
-      </w:r>
-      <w:r>
-        <w:rPr/>
-        <w:t>6</w:t>
-      </w:r>
-      <w:r>
-        <w:rPr/>
-        <w:t>.7 Seleção e combinação</w:t>
+        <w:t>6.7 Seleção e combinação</w:t>
       </w:r>
     </w:p>
     <w:p>
@@ -1300,11 +1211,7 @@
       </w:pPr>
       <w:r>
         <w:rPr/>
-        <w:t>7</w:t>
-      </w:r>
-      <w:r>
-        <w:rPr/>
-        <w:t>. Objetivos do Teste de Software</w:t>
+        <w:t>7. Objetivos do Teste de Software</w:t>
         <w:tab/>
       </w:r>
     </w:p>
@@ -1317,11 +1224,7 @@
       </w:pPr>
       <w:r>
         <w:rPr/>
-        <w:t>8</w:t>
-      </w:r>
-      <w:r>
-        <w:rPr/>
-        <w:t>. Conclusão</w:t>
+        <w:t>8. Conclusão</w:t>
       </w:r>
     </w:p>
     <w:p>
@@ -1435,7 +1338,7 @@
           <w:numId w:val="0"/>
         </w:numPr>
         <w:spacing w:lineRule="auto" w:line="360"/>
-        <w:ind w:right="0" w:hanging="0"/>
+        <w:ind w:left="0" w:right="0" w:hanging="0"/>
         <w:jc w:val="both"/>
         <w:rPr>
           <w:sz w:val="26"/>
@@ -1452,12 +1355,6 @@
         <w:t xml:space="preserve">1. </w:t>
         <w:tab/>
         <w:tab/>
-      </w:r>
-      <w:r>
-        <w:rPr>
-          <w:sz w:val="26"/>
-          <w:szCs w:val="26"/>
-        </w:rPr>
         <w:t>Introdução</w:t>
       </w:r>
     </w:p>
@@ -1533,11 +1430,11 @@
           <w:effect w:val="none"/>
           <w:em w:val="none"/>
         </w:rPr>
-        <w:t xml:space="preserve">Nas últimas décadas, a tecnologia da informação se subdividiu em diversas áreas. A quantidade de informação aumentou </w:t>
-      </w:r>
-      <w:r>
-        <w:rPr>
-          <w:rFonts w:ascii="Arial;serif" w:hAnsi="Arial;serif"/>
+        <w:t xml:space="preserve">Nas últimas décadas, a </w:t>
+      </w:r>
+      <w:r>
+        <w:rPr>
+          <w:rFonts w:ascii="Arial" w:hAnsi="Arial"/>
           <w:b w:val="false"/>
           <w:bCs/>
           <w:i w:val="false"/>
@@ -1553,9 +1450,8 @@
           <w:u w:val="none"/>
           <w:effect w:val="none"/>
           <w:em w:val="none"/>
-          <w:lang w:val="pt-BR"/>
-        </w:rPr>
-        <w:t xml:space="preserve">tanto que a constante </w:t>
+        </w:rPr>
+        <w:t>Engenharia de Software</w:t>
       </w:r>
       <w:r>
         <w:rPr>
@@ -1576,11 +1472,11 @@
           <w:effect w:val="none"/>
           <w:em w:val="none"/>
         </w:rPr>
-        <w:t>especialização profissional se tornou algo</w:t>
-      </w:r>
-      <w:r>
-        <w:rPr>
-          <w:rFonts w:ascii="Arial" w:hAnsi="Arial"/>
+        <w:t xml:space="preserve"> se subdividiu em diversas áreas, </w:t>
+      </w:r>
+      <w:r>
+        <w:rPr>
+          <w:rFonts w:ascii="Arial;serif" w:hAnsi="Arial;serif"/>
           <w:b w:val="false"/>
           <w:bCs/>
           <w:i w:val="false"/>
@@ -1597,7 +1493,7 @@
           <w:effect w:val="none"/>
           <w:em w:val="none"/>
         </w:rPr>
-        <w:t xml:space="preserve"> </w:t>
+        <w:t xml:space="preserve">a </w:t>
       </w:r>
       <w:r>
         <w:rPr>
@@ -1618,7 +1514,7 @@
           <w:effect w:val="none"/>
           <w:em w:val="none"/>
         </w:rPr>
-        <w:t xml:space="preserve">comum </w:t>
+        <w:t xml:space="preserve">quantidade de informação aumentou </w:t>
       </w:r>
       <w:r>
         <w:rPr>
@@ -1638,12 +1534,13 @@
           <w:u w:val="none"/>
           <w:effect w:val="none"/>
           <w:em w:val="none"/>
-        </w:rPr>
-        <w:t>para</w:t>
-      </w:r>
-      <w:r>
-        <w:rPr>
-          <w:rFonts w:ascii="Arial" w:hAnsi="Arial"/>
+          <w:lang w:val="pt-BR"/>
+        </w:rPr>
+        <w:t xml:space="preserve">tanto que a constante </w:t>
+      </w:r>
+      <w:r>
+        <w:rPr>
+          <w:rFonts w:ascii="Arial;serif" w:hAnsi="Arial;serif"/>
           <w:b w:val="false"/>
           <w:bCs/>
           <w:i w:val="false"/>
@@ -1660,11 +1557,11 @@
           <w:effect w:val="none"/>
           <w:em w:val="none"/>
         </w:rPr>
-        <w:t xml:space="preserve"> </w:t>
-      </w:r>
-      <w:r>
-        <w:rPr>
-          <w:rFonts w:ascii="Arial;serif" w:hAnsi="Arial;serif"/>
+        <w:t>especialização profissional se tornou algo</w:t>
+      </w:r>
+      <w:r>
+        <w:rPr>
+          <w:rFonts w:ascii="Arial" w:hAnsi="Arial"/>
           <w:b w:val="false"/>
           <w:bCs/>
           <w:i w:val="false"/>
@@ -1681,11 +1578,11 @@
           <w:effect w:val="none"/>
           <w:em w:val="none"/>
         </w:rPr>
-        <w:t xml:space="preserve">atingir </w:t>
-      </w:r>
-      <w:r>
-        <w:rPr>
-          <w:rFonts w:eastAsia="Calibri" w:cs="Times New Roman" w:ascii="Arial;serif" w:hAnsi="Arial;serif"/>
+        <w:t xml:space="preserve"> </w:t>
+      </w:r>
+      <w:r>
+        <w:rPr>
+          <w:rFonts w:ascii="Arial;serif" w:hAnsi="Arial;serif"/>
           <w:b w:val="false"/>
           <w:bCs/>
           <w:i w:val="false"/>
@@ -1696,19 +1593,17 @@
           <w:outline w:val="false"/>
           <w:shadow w:val="false"/>
           <w:color w:val="000000"/>
-          <w:kern w:val="0"/>
           <w:sz w:val="24"/>
           <w:szCs w:val="24"/>
           <w:u w:val="none"/>
           <w:effect w:val="none"/>
           <w:em w:val="none"/>
-          <w:lang w:val="pt-BR" w:eastAsia="zh-CN" w:bidi="ar-SA"/>
-        </w:rPr>
-        <w:t>o</w:t>
-      </w:r>
-      <w:r>
-        <w:rPr>
-          <w:rFonts w:ascii="Arial;serif" w:hAnsi="Arial;serif"/>
+        </w:rPr>
+        <w:t>comum para</w:t>
+      </w:r>
+      <w:r>
+        <w:rPr>
+          <w:rFonts w:ascii="Arial" w:hAnsi="Arial"/>
           <w:b w:val="false"/>
           <w:bCs/>
           <w:i w:val="false"/>
@@ -1725,18 +1620,8 @@
           <w:effect w:val="none"/>
           <w:em w:val="none"/>
         </w:rPr>
-        <w:t xml:space="preserve"> nível de excelência requerido pelo mercado, e profissionais que não se adaptam a essa constante evolução se tornam obsoletos em um curto período de tempo. </w:t>
-      </w:r>
-    </w:p>
-    <w:p>
-      <w:pPr>
-        <w:pStyle w:val="Normal"/>
-        <w:spacing w:lineRule="auto" w:line="360"/>
-        <w:jc w:val="both"/>
-        <w:rPr>
-          <w:rFonts w:ascii="Arial" w:hAnsi="Arial"/>
-        </w:rPr>
-      </w:pPr>
+        <w:t xml:space="preserve"> </w:t>
+      </w:r>
       <w:r>
         <w:rPr>
           <w:rFonts w:ascii="Arial;serif" w:hAnsi="Arial;serif"/>
@@ -1756,6 +1641,228 @@
           <w:effect w:val="none"/>
           <w:em w:val="none"/>
         </w:rPr>
+        <w:t xml:space="preserve">atingir </w:t>
+      </w:r>
+      <w:r>
+        <w:rPr>
+          <w:rFonts w:eastAsia="Calibri" w:cs="Times New Roman" w:ascii="Arial;serif" w:hAnsi="Arial;serif"/>
+          <w:b w:val="false"/>
+          <w:bCs/>
+          <w:i w:val="false"/>
+          <w:caps w:val="false"/>
+          <w:smallCaps w:val="false"/>
+          <w:strike w:val="false"/>
+          <w:dstrike w:val="false"/>
+          <w:outline w:val="false"/>
+          <w:shadow w:val="false"/>
+          <w:color w:val="000000"/>
+          <w:kern w:val="0"/>
+          <w:sz w:val="24"/>
+          <w:szCs w:val="24"/>
+          <w:u w:val="none"/>
+          <w:effect w:val="none"/>
+          <w:em w:val="none"/>
+          <w:lang w:val="pt-BR" w:eastAsia="zh-CN" w:bidi="ar-SA"/>
+        </w:rPr>
+        <w:t>o</w:t>
+      </w:r>
+      <w:r>
+        <w:rPr>
+          <w:rFonts w:ascii="Arial;serif" w:hAnsi="Arial;serif"/>
+          <w:b w:val="false"/>
+          <w:bCs/>
+          <w:i w:val="false"/>
+          <w:caps w:val="false"/>
+          <w:smallCaps w:val="false"/>
+          <w:strike w:val="false"/>
+          <w:dstrike w:val="false"/>
+          <w:outline w:val="false"/>
+          <w:shadow w:val="false"/>
+          <w:color w:val="000000"/>
+          <w:sz w:val="24"/>
+          <w:szCs w:val="24"/>
+          <w:u w:val="none"/>
+          <w:effect w:val="none"/>
+          <w:em w:val="none"/>
+        </w:rPr>
+        <w:t xml:space="preserve"> nível de excelência requerido pelo mercado, e profissionais que não se adaptam a essa constante evolução se tornam obsoletos em um curto período de tempo. </w:t>
+      </w:r>
+      <w:r>
+        <w:rPr>
+          <w:rFonts w:ascii="Arial" w:hAnsi="Arial"/>
+          <w:b w:val="false"/>
+          <w:bCs/>
+          <w:i w:val="false"/>
+          <w:caps w:val="false"/>
+          <w:smallCaps w:val="false"/>
+          <w:strike w:val="false"/>
+          <w:dstrike w:val="false"/>
+          <w:outline w:val="false"/>
+          <w:shadow w:val="false"/>
+          <w:color w:val="000000"/>
+          <w:sz w:val="24"/>
+          <w:szCs w:val="24"/>
+          <w:u w:val="none"/>
+          <w:effect w:val="none"/>
+          <w:em w:val="none"/>
+        </w:rPr>
+        <w:t xml:space="preserve">O termo Engenharia de Software foi usado pela primeira como tema na conferência da OTAN no ano de 1968, evento esse que foi motivado pela crise no desenvolvimento de software. Nesta época, </w:t>
+      </w:r>
+      <w:r>
+        <w:rPr>
+          <w:rFonts w:ascii="Arial" w:hAnsi="Arial"/>
+          <w:b w:val="false"/>
+          <w:bCs/>
+          <w:i w:val="false"/>
+          <w:caps w:val="false"/>
+          <w:smallCaps w:val="false"/>
+          <w:strike w:val="false"/>
+          <w:dstrike w:val="false"/>
+          <w:outline w:val="false"/>
+          <w:shadow w:val="false"/>
+          <w:color w:val="000000"/>
+          <w:sz w:val="24"/>
+          <w:szCs w:val="24"/>
+          <w:u w:val="none"/>
+          <w:effect w:val="none"/>
+          <w:em w:val="none"/>
+        </w:rPr>
+        <w:t>viu-se necessária a busca por métodos padronizados de desenvolvimento de software, visto que a grande maioria era construído sem padronização nenhuma</w:t>
+      </w:r>
+      <w:r>
+        <w:rPr>
+          <w:rFonts w:ascii="Arial" w:hAnsi="Arial"/>
+          <w:b w:val="false"/>
+          <w:bCs/>
+          <w:i w:val="false"/>
+          <w:caps w:val="false"/>
+          <w:smallCaps w:val="false"/>
+          <w:strike w:val="false"/>
+          <w:dstrike w:val="false"/>
+          <w:outline w:val="false"/>
+          <w:shadow w:val="false"/>
+          <w:color w:val="000000"/>
+          <w:sz w:val="24"/>
+          <w:szCs w:val="24"/>
+          <w:u w:val="none"/>
+          <w:effect w:val="none"/>
+          <w:em w:val="none"/>
+        </w:rPr>
+        <w:t xml:space="preserve">. John Ronald Graham comentou: "construímos sistemas como os irmãos Wright construíam aviões - constrói-se de uma só vez, empurra-se para o despenhadeiro, deixa bater e começa tudo outra vez" </w:t>
+      </w:r>
+      <w:r>
+        <w:rPr>
+          <w:rFonts w:ascii="Arial" w:hAnsi="Arial"/>
+          <w:b w:val="false"/>
+          <w:bCs/>
+          <w:i w:val="false"/>
+          <w:caps w:val="false"/>
+          <w:smallCaps w:val="false"/>
+          <w:strike w:val="false"/>
+          <w:dstrike w:val="false"/>
+          <w:outline w:val="false"/>
+          <w:shadow w:val="false"/>
+          <w:color w:val="000000"/>
+          <w:sz w:val="24"/>
+          <w:szCs w:val="24"/>
+          <w:u w:val="none"/>
+          <w:effect w:val="none"/>
+          <w:em w:val="none"/>
+        </w:rPr>
+        <w:t>(</w:t>
+      </w:r>
+      <w:r>
+        <w:rPr>
+          <w:rFonts w:ascii="Arial" w:hAnsi="Arial"/>
+          <w:b w:val="false"/>
+          <w:bCs/>
+          <w:i w:val="false"/>
+          <w:caps w:val="false"/>
+          <w:smallCaps w:val="false"/>
+          <w:strike w:val="false"/>
+          <w:dstrike w:val="false"/>
+          <w:outline w:val="false"/>
+          <w:shadow w:val="false"/>
+          <w:color w:val="000000"/>
+          <w:sz w:val="24"/>
+          <w:szCs w:val="24"/>
+          <w:u w:val="none"/>
+          <w:effect w:val="none"/>
+          <w:em w:val="none"/>
+        </w:rPr>
+        <w:t xml:space="preserve">Naur &amp; Randell, </w:t>
+      </w:r>
+      <w:r>
+        <w:rPr>
+          <w:rFonts w:ascii="Arial" w:hAnsi="Arial"/>
+          <w:b w:val="false"/>
+          <w:bCs/>
+          <w:i w:val="false"/>
+          <w:caps w:val="false"/>
+          <w:smallCaps w:val="false"/>
+          <w:strike w:val="false"/>
+          <w:dstrike w:val="false"/>
+          <w:outline w:val="false"/>
+          <w:shadow w:val="false"/>
+          <w:color w:val="000000"/>
+          <w:sz w:val="24"/>
+          <w:szCs w:val="24"/>
+          <w:u w:val="none"/>
+          <w:effect w:val="none"/>
+          <w:em w:val="none"/>
+        </w:rPr>
+        <w:t>1968)</w:t>
+      </w:r>
+      <w:r>
+        <w:rPr>
+          <w:rFonts w:ascii="Arial" w:hAnsi="Arial"/>
+          <w:b w:val="false"/>
+          <w:bCs/>
+          <w:i w:val="false"/>
+          <w:caps w:val="false"/>
+          <w:smallCaps w:val="false"/>
+          <w:strike w:val="false"/>
+          <w:dstrike w:val="false"/>
+          <w:outline w:val="false"/>
+          <w:shadow w:val="false"/>
+          <w:color w:val="000000"/>
+          <w:sz w:val="24"/>
+          <w:szCs w:val="24"/>
+          <w:u w:val="none"/>
+          <w:effect w:val="none"/>
+          <w:em w:val="none"/>
+        </w:rPr>
+        <w:t xml:space="preserve">. </w:t>
+      </w:r>
+    </w:p>
+    <w:p>
+      <w:pPr>
+        <w:pStyle w:val="Normal"/>
+        <w:spacing w:lineRule="auto" w:line="360"/>
+        <w:jc w:val="both"/>
+        <w:rPr>
+          <w:rFonts w:ascii="Arial" w:hAnsi="Arial"/>
+        </w:rPr>
+      </w:pPr>
+      <w:r>
+        <w:rPr>
+          <w:rFonts w:ascii="Arial;serif" w:hAnsi="Arial;serif"/>
+          <w:b w:val="false"/>
+          <w:bCs/>
+          <w:i w:val="false"/>
+          <w:caps w:val="false"/>
+          <w:smallCaps w:val="false"/>
+          <w:strike w:val="false"/>
+          <w:dstrike w:val="false"/>
+          <w:outline w:val="false"/>
+          <w:shadow w:val="false"/>
+          <w:color w:val="000000"/>
+          <w:sz w:val="24"/>
+          <w:szCs w:val="24"/>
+          <w:u w:val="none"/>
+          <w:effect w:val="none"/>
+          <w:em w:val="none"/>
+        </w:rPr>
         <w:tab/>
         <w:t>No auxílio</w:t>
       </w:r>
@@ -1800,11 +1907,11 @@
           <w:em w:val="none"/>
           <w:lang w:val="pt-BR"/>
         </w:rPr>
-        <w:t>a esses profissionais foi criado</w:t>
-      </w:r>
-      <w:r>
-        <w:rPr>
-          <w:rFonts w:ascii="Arial" w:hAnsi="Arial"/>
+        <w:t xml:space="preserve">a esses profissionais </w:t>
+      </w:r>
+      <w:r>
+        <w:rPr>
+          <w:rFonts w:ascii="Arial;serif" w:hAnsi="Arial;serif"/>
           <w:b w:val="false"/>
           <w:bCs/>
           <w:i w:val="false"/>
@@ -1820,8 +1927,9 @@
           <w:u w:val="none"/>
           <w:effect w:val="none"/>
           <w:em w:val="none"/>
-        </w:rPr>
-        <w:t xml:space="preserve"> </w:t>
+          <w:lang w:val="pt-BR"/>
+        </w:rPr>
+        <w:t>e para atingir uma padronização</w:t>
       </w:r>
       <w:r>
         <w:rPr>
@@ -1841,12 +1949,13 @@
           <w:u w:val="none"/>
           <w:effect w:val="none"/>
           <w:em w:val="none"/>
-        </w:rPr>
-        <w:t>o SWEBOK (Software Engineering Body of Knowledge), assim como o PMBOK(</w:t>
-      </w:r>
-      <w:r>
-        <w:rPr>
-          <w:rFonts w:ascii="Arial;serif" w:hAnsi="Arial;serif"/>
+          <w:lang w:val="pt-BR"/>
+        </w:rPr>
+        <w:t xml:space="preserve"> foi criado</w:t>
+      </w:r>
+      <w:r>
+        <w:rPr>
+          <w:rFonts w:ascii="Arial" w:hAnsi="Arial"/>
           <w:b w:val="false"/>
           <w:bCs/>
           <w:i w:val="false"/>
@@ -1857,14 +1966,13 @@
           <w:outline w:val="false"/>
           <w:shadow w:val="false"/>
           <w:color w:val="000000"/>
-          <w:spacing w:val="0"/>
           <w:sz w:val="24"/>
           <w:szCs w:val="24"/>
           <w:u w:val="none"/>
           <w:effect w:val="none"/>
           <w:em w:val="none"/>
         </w:rPr>
-        <w:t>Project Management Body of Knowledge</w:t>
+        <w:t xml:space="preserve"> </w:t>
       </w:r>
       <w:r>
         <w:rPr>
@@ -1885,7 +1993,7 @@
           <w:effect w:val="none"/>
           <w:em w:val="none"/>
         </w:rPr>
-        <w:t xml:space="preserve">) ajuda os gerentes de projeto nas mais diversas áreas/disciplinas de um projeto, o SWEBOK ajuda os </w:t>
+        <w:t>o SWEBOK (Software Engineering Body of Knowledge), assim como o PMBOK(</w:t>
       </w:r>
       <w:r>
         <w:rPr>
@@ -1900,13 +2008,14 @@
           <w:outline w:val="false"/>
           <w:shadow w:val="false"/>
           <w:color w:val="000000"/>
+          <w:spacing w:val="0"/>
           <w:sz w:val="24"/>
           <w:szCs w:val="24"/>
           <w:u w:val="none"/>
           <w:effect w:val="none"/>
           <w:em w:val="none"/>
         </w:rPr>
-        <w:t>E</w:t>
+        <w:t>Project Management Body of Knowledge</w:t>
       </w:r>
       <w:r>
         <w:rPr>
@@ -1927,49 +2036,7 @@
           <w:effect w:val="none"/>
           <w:em w:val="none"/>
         </w:rPr>
-        <w:t xml:space="preserve">ngenheiros </w:t>
-      </w:r>
-      <w:r>
-        <w:rPr>
-          <w:rFonts w:ascii="Arial;serif" w:hAnsi="Arial;serif"/>
-          <w:b w:val="false"/>
-          <w:bCs/>
-          <w:i w:val="false"/>
-          <w:caps w:val="false"/>
-          <w:smallCaps w:val="false"/>
-          <w:strike w:val="false"/>
-          <w:dstrike w:val="false"/>
-          <w:outline w:val="false"/>
-          <w:shadow w:val="false"/>
-          <w:color w:val="000000"/>
-          <w:sz w:val="24"/>
-          <w:szCs w:val="24"/>
-          <w:u w:val="none"/>
-          <w:effect w:val="none"/>
-          <w:em w:val="none"/>
-        </w:rPr>
-        <w:t>de Software</w:t>
-      </w:r>
-      <w:r>
-        <w:rPr>
-          <w:rFonts w:ascii="Arial;serif" w:hAnsi="Arial;serif"/>
-          <w:b w:val="false"/>
-          <w:bCs/>
-          <w:i w:val="false"/>
-          <w:caps w:val="false"/>
-          <w:smallCaps w:val="false"/>
-          <w:strike w:val="false"/>
-          <w:dstrike w:val="false"/>
-          <w:outline w:val="false"/>
-          <w:shadow w:val="false"/>
-          <w:color w:val="000000"/>
-          <w:sz w:val="24"/>
-          <w:szCs w:val="24"/>
-          <w:u w:val="none"/>
-          <w:effect w:val="none"/>
-          <w:em w:val="none"/>
-        </w:rPr>
-        <w:t xml:space="preserve"> nas mais diversas áreas da construção de um </w:t>
+        <w:t xml:space="preserve">) ajuda os gerentes de projeto nas mais diversas áreas/disciplinas de um projeto, o SWEBOK ajuda os Engenheiros de Software nas mais diversas áreas da construção de um </w:t>
       </w:r>
       <w:r>
         <w:rPr>
@@ -2012,11 +2079,11 @@
           <w:effect w:val="none"/>
           <w:em w:val="none"/>
         </w:rPr>
-        <w:t xml:space="preserve">, ele é um guia para o corpo de conhecimento em Engenharia de Software, patrocinado pelo IEEE (Institute of Electrical and Electronics Engineering). Se tratando um artigo relacionado a testes de software, veremos a visão do SWEBOK quanto a testes, </w:t>
-      </w:r>
-      <w:r>
-        <w:rPr>
-          <w:rFonts w:ascii="Arial;serif" w:hAnsi="Arial;serif"/>
+        <w:t xml:space="preserve">, ele é um guia para o corpo de conhecimento em Engenharia de Software, patrocinado pelo IEEE (Institute of Electrical and Electronics Engineering). Se tratando um artigo relacionado a testes de software, veremos a visão do SWEBOK quanto a testes, suas definições e de como atingir a qualidade provida pelos testes na entrega de um software </w:t>
+      </w:r>
+      <w:r>
+        <w:rPr>
+          <w:rFonts w:ascii="Arial" w:hAnsi="Arial"/>
           <w:b w:val="false"/>
           <w:bCs/>
           <w:i w:val="false"/>
@@ -2027,19 +2094,20 @@
           <w:outline w:val="false"/>
           <w:shadow w:val="false"/>
           <w:color w:val="000000"/>
+          <w:spacing w:val="0"/>
           <w:sz w:val="24"/>
           <w:szCs w:val="24"/>
           <w:u w:val="none"/>
           <w:effect w:val="none"/>
           <w:em w:val="none"/>
         </w:rPr>
-        <w:t>suas definições e de como atingir a qualidade provida pelos testes na entrega de um software</w:t>
-      </w:r>
-      <w:r>
-        <w:rPr>
-          <w:rFonts w:ascii="Arial;serif" w:hAnsi="Arial;serif"/>
-          <w:b w:val="false"/>
-          <w:bCs/>
+        <w:t>(</w:t>
+      </w:r>
+      <w:r>
+        <w:rPr>
+          <w:rFonts w:eastAsia="Calibri" w:cs="Arial" w:ascii="Arial" w:hAnsi="Arial"/>
+          <w:b w:val="false"/>
+          <w:bCs w:val="false"/>
           <w:i w:val="false"/>
           <w:caps w:val="false"/>
           <w:smallCaps w:val="false"/>
@@ -2048,47 +2116,22 @@
           <w:outline w:val="false"/>
           <w:shadow w:val="false"/>
           <w:color w:val="000000"/>
+          <w:spacing w:val="0"/>
+          <w:kern w:val="0"/>
           <w:sz w:val="24"/>
           <w:szCs w:val="24"/>
           <w:u w:val="none"/>
           <w:effect w:val="none"/>
           <w:em w:val="none"/>
-        </w:rPr>
-        <w:t>.</w:t>
-      </w:r>
-      <w:r>
-        <w:rPr>
-          <w:rFonts w:ascii="Arial" w:hAnsi="Arial"/>
-          <w:b w:val="false"/>
-          <w:bCs/>
-          <w:i w:val="false"/>
-          <w:strike w:val="false"/>
-          <w:dstrike w:val="false"/>
-          <w:outline w:val="false"/>
-          <w:shadow w:val="false"/>
-          <w:color w:val="000000"/>
-          <w:sz w:val="24"/>
-          <w:szCs w:val="24"/>
-          <w:u w:val="none"/>
-          <w:em w:val="none"/>
-        </w:rPr>
-        <w:t xml:space="preserve"> </w:t>
-      </w:r>
-    </w:p>
-    <w:p>
-      <w:pPr>
-        <w:pStyle w:val="Normal"/>
-        <w:spacing w:lineRule="auto" w:line="360"/>
-        <w:jc w:val="both"/>
-        <w:rPr>
-          <w:rFonts w:ascii="Arial" w:hAnsi="Arial"/>
-        </w:rPr>
-      </w:pPr>
-      <w:r>
-        <w:rPr>
-          <w:rFonts w:ascii="Arial" w:hAnsi="Arial"/>
-          <w:b w:val="false"/>
-          <w:bCs/>
+          <w:lang w:val="pt-BR" w:eastAsia="zh-CN" w:bidi="ar-SA"/>
+        </w:rPr>
+        <w:t>SWEBOK, 2004</w:t>
+      </w:r>
+      <w:r>
+        <w:rPr>
+          <w:rFonts w:eastAsia="Calibri" w:cs="Arial" w:ascii="Arial" w:hAnsi="Arial"/>
+          <w:b w:val="false"/>
+          <w:bCs w:val="false"/>
           <w:i w:val="false"/>
           <w:caps w:val="false"/>
           <w:smallCaps w:val="false"/>
@@ -2098,16 +2141,19 @@
           <w:shadow w:val="false"/>
           <w:color w:val="000000"/>
           <w:spacing w:val="0"/>
-          <w:sz w:val="24"/>
-          <w:szCs w:val="24"/>
-          <w:u w:val="none"/>
-          <w:em w:val="none"/>
-        </w:rPr>
-        <w:tab/>
-      </w:r>
-      <w:r>
-        <w:rPr>
-          <w:rFonts w:eastAsia="Calibri" w:cs="Times New Roman" w:ascii="Arial" w:hAnsi="Arial"/>
+          <w:kern w:val="0"/>
+          <w:sz w:val="24"/>
+          <w:szCs w:val="24"/>
+          <w:u w:val="none"/>
+          <w:effect w:val="none"/>
+          <w:em w:val="none"/>
+          <w:lang w:val="pt-BR" w:eastAsia="zh-CN" w:bidi="ar-SA"/>
+        </w:rPr>
+        <w:t>)</w:t>
+      </w:r>
+      <w:r>
+        <w:rPr>
+          <w:rFonts w:ascii="Arial;serif" w:hAnsi="Arial;serif"/>
           <w:b w:val="false"/>
           <w:bCs/>
           <w:i w:val="false"/>
@@ -2118,6 +2164,76 @@
           <w:outline w:val="false"/>
           <w:shadow w:val="false"/>
           <w:color w:val="000000"/>
+          <w:sz w:val="24"/>
+          <w:szCs w:val="24"/>
+          <w:u w:val="none"/>
+          <w:effect w:val="none"/>
+          <w:em w:val="none"/>
+        </w:rPr>
+        <w:t>.</w:t>
+      </w:r>
+      <w:r>
+        <w:rPr>
+          <w:rFonts w:ascii="Arial" w:hAnsi="Arial"/>
+          <w:b w:val="false"/>
+          <w:bCs/>
+          <w:i w:val="false"/>
+          <w:strike w:val="false"/>
+          <w:dstrike w:val="false"/>
+          <w:outline w:val="false"/>
+          <w:shadow w:val="false"/>
+          <w:color w:val="000000"/>
+          <w:sz w:val="24"/>
+          <w:szCs w:val="24"/>
+          <w:u w:val="none"/>
+          <w:em w:val="none"/>
+        </w:rPr>
+        <w:t xml:space="preserve"> </w:t>
+      </w:r>
+    </w:p>
+    <w:p>
+      <w:pPr>
+        <w:pStyle w:val="Normal"/>
+        <w:spacing w:lineRule="auto" w:line="360"/>
+        <w:jc w:val="both"/>
+        <w:rPr>
+          <w:rFonts w:ascii="Arial" w:hAnsi="Arial"/>
+        </w:rPr>
+      </w:pPr>
+      <w:r>
+        <w:rPr>
+          <w:rFonts w:ascii="Arial" w:hAnsi="Arial"/>
+          <w:b w:val="false"/>
+          <w:bCs/>
+          <w:i w:val="false"/>
+          <w:caps w:val="false"/>
+          <w:smallCaps w:val="false"/>
+          <w:strike w:val="false"/>
+          <w:dstrike w:val="false"/>
+          <w:outline w:val="false"/>
+          <w:shadow w:val="false"/>
+          <w:color w:val="000000"/>
+          <w:spacing w:val="0"/>
+          <w:sz w:val="24"/>
+          <w:szCs w:val="24"/>
+          <w:u w:val="none"/>
+          <w:em w:val="none"/>
+        </w:rPr>
+        <w:tab/>
+      </w:r>
+      <w:r>
+        <w:rPr>
+          <w:rFonts w:eastAsia="Calibri" w:cs="Times New Roman" w:ascii="Arial" w:hAnsi="Arial"/>
+          <w:b w:val="false"/>
+          <w:bCs/>
+          <w:i w:val="false"/>
+          <w:caps w:val="false"/>
+          <w:smallCaps w:val="false"/>
+          <w:strike w:val="false"/>
+          <w:dstrike w:val="false"/>
+          <w:outline w:val="false"/>
+          <w:shadow w:val="false"/>
+          <w:color w:val="000000"/>
           <w:spacing w:val="0"/>
           <w:kern w:val="0"/>
           <w:sz w:val="24"/>
@@ -2147,7 +2263,7 @@
           <w:u w:val="none"/>
           <w:em w:val="none"/>
         </w:rPr>
-        <w:t xml:space="preserve"> atividade de teste não é uma tarefa simples, ela exige um bom planejamento durante a execução para ser bem sucedida. E a falta de conhecimento dos programadores ou analistas sobre o processo de teste de software pode fazer com que muitos erros </w:t>
+        <w:t xml:space="preserve"> atividade de teste não é uma tarefa simples, ela exige um bom planejamento durante a execução para ser bem sucedida. E a falta de conhecimento dos programadores ou analistas sobre o processo de teste de software pode fazer com que muitos erros passem despercebidos, resultando em um software sem qualidade, e assim trazendo insatisfação aos clientes </w:t>
       </w:r>
       <w:r>
         <w:rPr>
@@ -2168,7 +2284,7 @@
           <w:u w:val="none"/>
           <w:em w:val="none"/>
         </w:rPr>
-        <w:t>passem despercebidos</w:t>
+        <w:t>(</w:t>
       </w:r>
       <w:r>
         <w:rPr>
@@ -2189,7 +2305,7 @@
           <w:u w:val="none"/>
           <w:em w:val="none"/>
         </w:rPr>
-        <w:t xml:space="preserve">, resultando em um software sem qualidade, e assim </w:t>
+        <w:t xml:space="preserve">ONEDAYTESTING, </w:t>
       </w:r>
       <w:r>
         <w:rPr>
@@ -2210,13 +2326,13 @@
           <w:u w:val="none"/>
           <w:em w:val="none"/>
         </w:rPr>
-        <w:t xml:space="preserve">trazendo </w:t>
-      </w:r>
-      <w:r>
-        <w:rPr>
-          <w:rFonts w:ascii="Arial" w:hAnsi="Arial"/>
-          <w:b w:val="false"/>
-          <w:bCs/>
+        <w:t>2017)</w:t>
+      </w:r>
+      <w:r>
+        <w:rPr>
+          <w:rFonts w:eastAsia="Calibri" w:cs="Arial" w:ascii="Arial" w:hAnsi="Arial"/>
+          <w:b w:val="false"/>
+          <w:bCs w:val="false"/>
           <w:i w:val="false"/>
           <w:caps w:val="false"/>
           <w:smallCaps w:val="false"/>
@@ -2226,54 +2342,14 @@
           <w:shadow w:val="false"/>
           <w:color w:val="000000"/>
           <w:spacing w:val="0"/>
-          <w:sz w:val="24"/>
-          <w:szCs w:val="24"/>
-          <w:u w:val="none"/>
-          <w:em w:val="none"/>
-        </w:rPr>
-        <w:t xml:space="preserve">insatisfação </w:t>
-      </w:r>
-      <w:r>
-        <w:rPr>
-          <w:rFonts w:ascii="Arial" w:hAnsi="Arial"/>
-          <w:b w:val="false"/>
-          <w:bCs/>
-          <w:i w:val="false"/>
-          <w:caps w:val="false"/>
-          <w:smallCaps w:val="false"/>
-          <w:strike w:val="false"/>
-          <w:dstrike w:val="false"/>
-          <w:outline w:val="false"/>
-          <w:shadow w:val="false"/>
-          <w:color w:val="000000"/>
-          <w:spacing w:val="0"/>
-          <w:sz w:val="24"/>
-          <w:szCs w:val="24"/>
-          <w:u w:val="none"/>
-          <w:em w:val="none"/>
-        </w:rPr>
-        <w:t>a</w:t>
-      </w:r>
-      <w:r>
-        <w:rPr>
-          <w:rFonts w:ascii="Arial" w:hAnsi="Arial"/>
-          <w:b w:val="false"/>
-          <w:bCs/>
-          <w:i w:val="false"/>
-          <w:caps w:val="false"/>
-          <w:smallCaps w:val="false"/>
-          <w:strike w:val="false"/>
-          <w:dstrike w:val="false"/>
-          <w:outline w:val="false"/>
-          <w:shadow w:val="false"/>
-          <w:color w:val="000000"/>
-          <w:spacing w:val="0"/>
-          <w:sz w:val="24"/>
-          <w:szCs w:val="24"/>
-          <w:u w:val="none"/>
-          <w:em w:val="none"/>
-        </w:rPr>
-        <w:t>os clientes.</w:t>
+          <w:kern w:val="0"/>
+          <w:sz w:val="24"/>
+          <w:szCs w:val="24"/>
+          <w:u w:val="none"/>
+          <w:em w:val="none"/>
+          <w:lang w:val="pt-BR" w:eastAsia="zh-CN" w:bidi="ar-SA"/>
+        </w:rPr>
+        <w:t>.</w:t>
       </w:r>
     </w:p>
     <w:p>
@@ -2282,18 +2358,7 @@
         <w:spacing w:lineRule="auto" w:line="360"/>
         <w:jc w:val="both"/>
         <w:rPr>
-          <w:b w:val="false"/>
-          <w:b w:val="false"/>
-          <w:i w:val="false"/>
-          <w:i w:val="false"/>
-          <w:strike w:val="false"/>
-          <w:dstrike w:val="false"/>
-          <w:outline w:val="false"/>
-          <w:shadow w:val="false"/>
-          <w:sz w:val="24"/>
-          <w:szCs w:val="24"/>
-          <w:u w:val="none"/>
-          <w:em w:val="none"/>
+          <w:rFonts w:ascii="Arial" w:hAnsi="Arial"/>
         </w:rPr>
       </w:pPr>
       <w:r>
@@ -2308,7 +2373,7 @@
           <w:numId w:val="0"/>
         </w:numPr>
         <w:spacing w:lineRule="auto" w:line="360"/>
-        <w:ind w:right="0" w:hanging="0"/>
+        <w:ind w:left="0" w:right="0" w:hanging="0"/>
         <w:jc w:val="both"/>
         <w:rPr>
           <w:rFonts w:ascii="Arial" w:hAnsi="Arial"/>
@@ -2332,20 +2397,6 @@
         <w:t>2.</w:t>
         <w:tab/>
         <w:tab/>
-      </w:r>
-      <w:r>
-        <w:rPr>
-          <w:rFonts w:cs="Arial"/>
-          <w:b/>
-          <w:i w:val="false"/>
-          <w:strike w:val="false"/>
-          <w:dstrike w:val="false"/>
-          <w:outline w:val="false"/>
-          <w:shadow w:val="false"/>
-          <w:color w:val="000000"/>
-          <w:u w:val="none"/>
-          <w:em w:val="none"/>
-        </w:rPr>
         <w:t>O que é o SWEBOK?</w:t>
       </w:r>
     </w:p>
@@ -2428,47 +2479,7 @@
           <w:em w:val="none"/>
           <w:lang w:val="pt-BR" w:eastAsia="zh-CN" w:bidi="ar-SA"/>
         </w:rPr>
-        <w:t>Não podemos falar de uma disciplina(testes) de Engenharia de Software sem citar o SWEBO</w:t>
-      </w:r>
-      <w:r>
-        <w:rPr>
-          <w:rFonts w:eastAsia="Calibri" w:cs="Arial" w:ascii="Arial" w:hAnsi="Arial"/>
-          <w:b w:val="false"/>
-          <w:bCs w:val="false"/>
-          <w:i w:val="false"/>
-          <w:strike w:val="false"/>
-          <w:dstrike w:val="false"/>
-          <w:outline w:val="false"/>
-          <w:shadow w:val="false"/>
-          <w:color w:val="000000"/>
-          <w:kern w:val="0"/>
-          <w:sz w:val="24"/>
-          <w:szCs w:val="24"/>
-          <w:u w:val="none"/>
-          <w:em w:val="none"/>
-          <w:lang w:val="pt-BR" w:eastAsia="zh-CN" w:bidi="ar-SA"/>
-        </w:rPr>
-        <w:t>K</w:t>
-      </w:r>
-      <w:r>
-        <w:rPr>
-          <w:rFonts w:eastAsia="Calibri" w:cs="Arial" w:ascii="Arial" w:hAnsi="Arial"/>
-          <w:b w:val="false"/>
-          <w:bCs w:val="false"/>
-          <w:i w:val="false"/>
-          <w:strike w:val="false"/>
-          <w:dstrike w:val="false"/>
-          <w:outline w:val="false"/>
-          <w:shadow w:val="false"/>
-          <w:color w:val="000000"/>
-          <w:kern w:val="0"/>
-          <w:sz w:val="24"/>
-          <w:szCs w:val="24"/>
-          <w:u w:val="none"/>
-          <w:em w:val="none"/>
-          <w:lang w:val="pt-BR" w:eastAsia="zh-CN" w:bidi="ar-SA"/>
-        </w:rPr>
-        <w:t>, pois nele estão compilados vários anos de estudos e pesquisa em busca melhores práticas nas diversas disciplinas que ele aborda.  Podemos dizer que ele é um guia completo com todo conhecimento atual sobre a Engenharia de Software, ele é organizado de modo sistemático e estruturado, esses conhecimentos são divididos em quinze áreas de conhecimentos, que são elas conforme SWEBOK (2004):</w:t>
+        <w:t>Não podemos falar de uma disciplina(testes) de Engenharia de Software sem citar o SWEBOK, pois nele estão compilados vários anos de estudos e pesquisa em busca melhores práticas nas diversas disciplinas que ele aborda.  Podemos dizer que ele é um guia completo com todo conhecimento atual sobre a Engenharia de Software, ele é organizado de modo sistemático e estruturado, esses conhecimentos são divididos em quinze áreas de conhecimentos, que são elas conforme SWEBOK (2004):</w:t>
       </w:r>
     </w:p>
     <w:p>
@@ -2512,11 +2523,7 @@
       </w:pPr>
       <w:r>
         <w:rPr/>
-        <w:t>C</w:t>
-      </w:r>
-      <w:r>
-        <w:rPr/>
-        <w:t>onstrução de Software;</w:t>
+        <w:t>Construção de Software;</w:t>
       </w:r>
     </w:p>
     <w:p>
@@ -2656,11 +2663,7 @@
       </w:pPr>
       <w:r>
         <w:rPr/>
-        <w:t>F</w:t>
-      </w:r>
-      <w:r>
-        <w:rPr/>
-        <w:t>undamentos de Computação;</w:t>
+        <w:t>Fundamentos de Computação;</w:t>
       </w:r>
     </w:p>
     <w:p>
@@ -2705,7 +2708,11 @@
         </w:rPr>
       </w:pPr>
       <w:r>
-        <w:rPr/>
+        <w:rPr>
+          <w:rFonts w:ascii="Arial" w:hAnsi="Arial"/>
+          <w:sz w:val="24"/>
+          <w:szCs w:val="24"/>
+        </w:rPr>
       </w:r>
     </w:p>
     <w:p>
@@ -2719,33 +2726,31 @@
           <w:lang w:val="pt-BR" w:eastAsia="zh-CN" w:bidi="ar-SA"/>
         </w:rPr>
         <w:tab/>
-        <w:t xml:space="preserve">Como podemos ver Teste de Software é uma das disciplinas que são englobadas pelo SWEBOK. </w:t>
-      </w:r>
-      <w:r>
-        <w:rPr>
-          <w:lang w:val="pt-BR" w:eastAsia="zh-CN" w:bidi="ar-SA"/>
-        </w:rPr>
-        <w:t>Nos próximos tópicos abordaremos os temas que contemplam esta disciplina a fim de termos um melhor entendimento e uma visão geral sobre testes, seus níveis, tipos e como aplicá-los da forma correta.</w:t>
-      </w:r>
-    </w:p>
-    <w:p>
-      <w:pPr>
-        <w:pStyle w:val="Normal"/>
-        <w:rPr>
-          <w:rFonts w:ascii="Arial" w:hAnsi="Arial"/>
-          <w:sz w:val="24"/>
-          <w:szCs w:val="24"/>
-        </w:rPr>
-      </w:pPr>
-      <w:r>
-        <w:rPr/>
+        <w:t>Como podemos ver Teste de Software é uma das disciplinas que são englobadas pelo SWEBOK. Nos próximos tópicos abordaremos os temas que contemplam esta disciplina a fim de termos um melhor entendimento e uma visão geral sobre testes, seus níveis, tipos e como aplicá-los da forma correta.</w:t>
+      </w:r>
+    </w:p>
+    <w:p>
+      <w:pPr>
+        <w:pStyle w:val="Normal"/>
+        <w:rPr>
+          <w:rFonts w:ascii="Arial" w:hAnsi="Arial"/>
+          <w:sz w:val="24"/>
+          <w:szCs w:val="24"/>
+        </w:rPr>
+      </w:pPr>
+      <w:r>
+        <w:rPr>
+          <w:rFonts w:ascii="Arial" w:hAnsi="Arial"/>
+          <w:sz w:val="24"/>
+          <w:szCs w:val="24"/>
+        </w:rPr>
       </w:r>
     </w:p>
     <w:p>
       <w:pPr>
         <w:pStyle w:val="Ttulo1"/>
         <w:spacing w:lineRule="auto" w:line="360"/>
-        <w:ind w:right="0" w:hanging="0"/>
+        <w:ind w:left="101" w:right="0" w:hanging="0"/>
         <w:jc w:val="both"/>
         <w:rPr>
           <w:rFonts w:ascii="Arial" w:hAnsi="Arial"/>
@@ -2801,7 +2806,7 @@
       <w:pPr>
         <w:pStyle w:val="Ttulo1"/>
         <w:spacing w:lineRule="auto" w:line="360"/>
-        <w:ind w:right="0" w:hanging="0"/>
+        <w:ind w:left="101" w:right="0" w:hanging="0"/>
         <w:jc w:val="both"/>
         <w:rPr>
           <w:rFonts w:ascii="Arial" w:hAnsi="Arial"/>
@@ -2969,23 +2974,21 @@
       <w:pPr>
         <w:pStyle w:val="Ttulo1"/>
         <w:spacing w:lineRule="auto" w:line="360"/>
-        <w:ind w:right="0" w:hanging="0"/>
-        <w:jc w:val="both"/>
-        <w:rPr>
-          <w:rFonts w:ascii="Arial" w:hAnsi="Arial"/>
-        </w:rPr>
-      </w:pPr>
-      <w:r>
-        <w:rPr>
-          <w:rFonts w:ascii="Arial" w:hAnsi="Arial"/>
-        </w:rPr>
+        <w:ind w:left="101" w:right="0" w:hanging="0"/>
+        <w:jc w:val="both"/>
+        <w:rPr>
+          <w:rFonts w:ascii="Arial" w:hAnsi="Arial"/>
+        </w:rPr>
+      </w:pPr>
+      <w:r>
+        <w:rPr/>
       </w:r>
     </w:p>
     <w:p>
       <w:pPr>
         <w:pStyle w:val="Ttulo1"/>
         <w:spacing w:lineRule="auto" w:line="360"/>
-        <w:ind w:right="0" w:hanging="0"/>
+        <w:ind w:left="101" w:right="0" w:hanging="0"/>
         <w:jc w:val="both"/>
         <w:rPr>
           <w:rFonts w:ascii="Arial" w:hAnsi="Arial"/>
@@ -3013,24 +3016,7 @@
           <w:u w:val="none"/>
           <w:em w:val="none"/>
         </w:rPr>
-        <w:t>4</w:t>
-      </w:r>
-      <w:r>
-        <w:rPr>
-          <w:rFonts w:cs="Arial"/>
-          <w:b/>
-          <w:bCs/>
-          <w:i w:val="false"/>
-          <w:strike w:val="false"/>
-          <w:dstrike w:val="false"/>
-          <w:outline w:val="false"/>
-          <w:shadow w:val="false"/>
-          <w:sz w:val="26"/>
-          <w:szCs w:val="26"/>
-          <w:u w:val="none"/>
-          <w:em w:val="none"/>
-        </w:rPr>
-        <w:t>.</w:t>
+        <w:t>4.</w:t>
         <w:tab/>
         <w:tab/>
         <w:t xml:space="preserve">Fundamentos do Teste de Software </w:t>
@@ -3056,7 +3042,17 @@
         </w:rPr>
       </w:pPr>
       <w:r>
-        <w:rPr/>
+        <w:rPr>
+          <w:rFonts w:cs="Arial"/>
+          <w:b w:val="false"/>
+          <w:i w:val="false"/>
+          <w:strike w:val="false"/>
+          <w:dstrike w:val="false"/>
+          <w:outline w:val="false"/>
+          <w:shadow w:val="false"/>
+          <w:u w:val="none"/>
+          <w:em w:val="none"/>
+        </w:rPr>
       </w:r>
       <w:bookmarkStart w:id="5" w:name="__RefHeading___Toc690_1253779651"/>
       <w:bookmarkStart w:id="6" w:name="__RefHeading___Toc690_1253779651"/>
@@ -3104,55 +3100,7 @@
           <w:u w:val="none"/>
           <w:em w:val="none"/>
         </w:rPr>
-        <w:t>Neste tópico do SWEBOK ele nos a</w:t>
-      </w:r>
-      <w:r>
-        <w:rPr>
-          <w:rFonts w:cs="Arial" w:ascii="arial" w:hAnsi="arial"/>
-          <w:b w:val="false"/>
-          <w:i w:val="false"/>
-          <w:strike w:val="false"/>
-          <w:dstrike w:val="false"/>
-          <w:outline w:val="false"/>
-          <w:shadow w:val="false"/>
-          <w:sz w:val="24"/>
-          <w:szCs w:val="24"/>
-          <w:u w:val="none"/>
-          <w:em w:val="none"/>
-        </w:rPr>
-        <w:t xml:space="preserve">presenta os conceitos e terminologias que formam a base de conhecimento para compreensão do papel da manutenção de software, como por exemplo, a natureza, categorias, custos, evolução de software, entre outras </w:t>
-      </w:r>
-      <w:r>
-        <w:rPr>
-          <w:rFonts w:cs="Arial" w:ascii="arial" w:hAnsi="arial"/>
-          <w:b w:val="false"/>
-          <w:i w:val="false"/>
-          <w:strike w:val="false"/>
-          <w:dstrike w:val="false"/>
-          <w:outline w:val="false"/>
-          <w:shadow w:val="false"/>
-          <w:sz w:val="24"/>
-          <w:szCs w:val="24"/>
-          <w:u w:val="none"/>
-          <w:em w:val="none"/>
-        </w:rPr>
-        <w:t>(SWEBOK, 2004)</w:t>
-      </w:r>
-      <w:r>
-        <w:rPr>
-          <w:rFonts w:cs="Arial" w:ascii="arial" w:hAnsi="arial"/>
-          <w:b w:val="false"/>
-          <w:i w:val="false"/>
-          <w:strike w:val="false"/>
-          <w:dstrike w:val="false"/>
-          <w:outline w:val="false"/>
-          <w:shadow w:val="false"/>
-          <w:sz w:val="24"/>
-          <w:szCs w:val="24"/>
-          <w:u w:val="none"/>
-          <w:em w:val="none"/>
-        </w:rPr>
-        <w:t>.</w:t>
+        <w:t>Neste tópico do SWEBOK ele nos apresenta os conceitos e terminologias que formam a base de conhecimento para compreensão do papel da manutenção de software, como por exemplo, a natureza, categorias, custos, evolução de software, entre outras (SWEBOK, 2004).</w:t>
       </w:r>
     </w:p>
     <w:p>
@@ -3160,7 +3108,7 @@
         <w:pStyle w:val="Normal"/>
         <w:widowControl/>
         <w:suppressAutoHyphens w:val="true"/>
-        <w:overflowPunct w:val="true"/>
+        <w:overflowPunct w:val="false"/>
         <w:bidi w:val="0"/>
         <w:spacing w:lineRule="auto" w:line="360" w:before="0" w:after="170"/>
         <w:ind w:left="0" w:right="0" w:hanging="0"/>
@@ -3178,7 +3126,23 @@
           <w:szCs w:val="24"/>
         </w:rPr>
         <w:tab/>
-        <w:t>Quanto a terminologia, podemos verificar a utilizada de acordo com a norma IEEE Standard 610.12-1990, que nos apresenta 3 termos relacionados a teste de software, que são elas:</w:t>
+        <w:t xml:space="preserve">Quanto a terminologia, podemos verificar </w:t>
+      </w:r>
+      <w:r>
+        <w:rPr>
+          <w:rFonts w:ascii="arial" w:hAnsi="arial"/>
+          <w:sz w:val="24"/>
+          <w:szCs w:val="24"/>
+        </w:rPr>
+        <w:t>que esta é</w:t>
+      </w:r>
+      <w:r>
+        <w:rPr>
+          <w:rFonts w:ascii="arial" w:hAnsi="arial"/>
+          <w:sz w:val="24"/>
+          <w:szCs w:val="24"/>
+        </w:rPr>
+        <w:t xml:space="preserve"> utilizada de acordo com a norma IEEE Standard 610.12-1990, que nos apresenta 3 termos relacionados a teste de software, que são elas:</w:t>
       </w:r>
     </w:p>
     <w:p>
@@ -3190,7 +3154,7 @@
           <w:numId w:val="2"/>
         </w:numPr>
         <w:suppressAutoHyphens w:val="true"/>
-        <w:overflowPunct w:val="true"/>
+        <w:overflowPunct w:val="false"/>
         <w:bidi w:val="0"/>
         <w:spacing w:lineRule="auto" w:line="360" w:before="0" w:after="170"/>
         <w:jc w:val="both"/>
@@ -3218,7 +3182,7 @@
           <w:numId w:val="2"/>
         </w:numPr>
         <w:suppressAutoHyphens w:val="true"/>
-        <w:overflowPunct w:val="true"/>
+        <w:overflowPunct w:val="false"/>
         <w:bidi w:val="0"/>
         <w:spacing w:lineRule="auto" w:line="360" w:before="0" w:after="170"/>
         <w:jc w:val="both"/>
@@ -3246,7 +3210,7 @@
           <w:numId w:val="2"/>
         </w:numPr>
         <w:suppressAutoHyphens w:val="true"/>
-        <w:overflowPunct w:val="true"/>
+        <w:overflowPunct w:val="false"/>
         <w:bidi w:val="0"/>
         <w:spacing w:lineRule="auto" w:line="360" w:before="0" w:after="170"/>
         <w:jc w:val="both"/>
@@ -3273,6 +3237,587 @@
         <w:jc w:val="both"/>
         <w:rPr>
           <w:rFonts w:ascii="Arial" w:hAnsi="Arial" w:cs="Arial"/>
+          <w:sz w:val="24"/>
+          <w:szCs w:val="24"/>
+        </w:rPr>
+      </w:pPr>
+      <w:r>
+        <w:rPr>
+          <w:rFonts w:cs="Arial" w:ascii="Arial" w:hAnsi="Arial"/>
+          <w:sz w:val="24"/>
+          <w:szCs w:val="24"/>
+        </w:rPr>
+      </w:r>
+    </w:p>
+    <w:p>
+      <w:pPr>
+        <w:pStyle w:val="Ttulo1"/>
+        <w:spacing w:lineRule="auto" w:line="360"/>
+        <w:ind w:left="101" w:right="0" w:hanging="0"/>
+        <w:jc w:val="both"/>
+        <w:rPr>
+          <w:rFonts w:ascii="Arial" w:hAnsi="Arial"/>
+          <w:sz w:val="26"/>
+          <w:szCs w:val="26"/>
+        </w:rPr>
+      </w:pPr>
+      <w:bookmarkStart w:id="7" w:name="__RefHeading___Toc698_1253779651"/>
+      <w:bookmarkEnd w:id="7"/>
+      <w:r>
+        <w:rPr>
+          <w:sz w:val="26"/>
+          <w:szCs w:val="26"/>
+        </w:rPr>
+        <w:t>5.</w:t>
+        <w:tab/>
+        <w:tab/>
+        <w:t>Níveis de Teste de Software</w:t>
+      </w:r>
+    </w:p>
+    <w:p>
+      <w:pPr>
+        <w:pStyle w:val="Ttulo2"/>
+        <w:spacing w:lineRule="auto" w:line="360"/>
+        <w:ind w:right="0" w:hanging="0"/>
+        <w:jc w:val="both"/>
+        <w:rPr>
+          <w:rFonts w:ascii="Arial" w:hAnsi="Arial"/>
+          <w:b/>
+          <w:b/>
+          <w:bCs/>
+          <w:color w:val="000000"/>
+          <w:sz w:val="24"/>
+          <w:szCs w:val="24"/>
+        </w:rPr>
+      </w:pPr>
+      <w:r>
+        <w:rPr>
+          <w:rFonts w:ascii="Arial" w:hAnsi="Arial"/>
+          <w:b/>
+          <w:bCs/>
+          <w:color w:val="000000"/>
+          <w:sz w:val="24"/>
+          <w:szCs w:val="24"/>
+        </w:rPr>
+      </w:r>
+    </w:p>
+    <w:p>
+      <w:pPr>
+        <w:pStyle w:val="Normal"/>
+        <w:spacing w:lineRule="auto" w:line="360"/>
+        <w:ind w:right="0" w:hanging="0"/>
+        <w:jc w:val="both"/>
+        <w:rPr>
+          <w:b w:val="false"/>
+          <w:b w:val="false"/>
+          <w:bCs w:val="false"/>
+        </w:rPr>
+      </w:pPr>
+      <w:r>
+        <w:rPr>
+          <w:b w:val="false"/>
+          <w:bCs w:val="false"/>
+        </w:rPr>
+        <w:tab/>
+      </w:r>
+      <w:r>
+        <w:rPr>
+          <w:rFonts w:ascii="Arial" w:hAnsi="Arial"/>
+          <w:b w:val="false"/>
+          <w:bCs w:val="false"/>
+          <w:sz w:val="24"/>
+          <w:szCs w:val="24"/>
+        </w:rPr>
+        <w:t xml:space="preserve">O Teste de Software deve sempre ser executado e em diferentes níveis durante o desenvolvimento do software e sua manutenção, tais níveis são o de Unidade, Integração e de Sistema. Cada um com seu aspecto e trazendo qualidade tanto para o nível micro quanto para o nivél macro do software. </w:t>
+      </w:r>
+      <w:r>
+        <w:rPr>
+          <w:rFonts w:cs="Arial" w:ascii="Arial" w:hAnsi="Arial"/>
+          <w:b w:val="false"/>
+          <w:bCs w:val="false"/>
+          <w:i w:val="false"/>
+          <w:strike w:val="false"/>
+          <w:dstrike w:val="false"/>
+          <w:outline w:val="false"/>
+          <w:shadow w:val="false"/>
+          <w:sz w:val="24"/>
+          <w:szCs w:val="24"/>
+          <w:u w:val="none"/>
+          <w:em w:val="none"/>
+        </w:rPr>
+        <w:t>(SWEBOK, 2004).</w:t>
+      </w:r>
+    </w:p>
+    <w:p>
+      <w:pPr>
+        <w:pStyle w:val="Normal"/>
+        <w:spacing w:lineRule="auto" w:line="360"/>
+        <w:ind w:right="0" w:hanging="0"/>
+        <w:jc w:val="both"/>
+        <w:rPr>
+          <w:b w:val="false"/>
+          <w:b w:val="false"/>
+          <w:bCs w:val="false"/>
+        </w:rPr>
+      </w:pPr>
+      <w:r>
+        <w:rPr/>
+      </w:r>
+    </w:p>
+    <w:p>
+      <w:pPr>
+        <w:pStyle w:val="Ttulo2"/>
+        <w:spacing w:lineRule="auto" w:line="360"/>
+        <w:ind w:right="0" w:hanging="0"/>
+        <w:jc w:val="both"/>
+        <w:rPr>
+          <w:rFonts w:ascii="Arial" w:hAnsi="Arial"/>
+          <w:b/>
+          <w:b/>
+          <w:bCs/>
+          <w:color w:val="000000"/>
+          <w:sz w:val="24"/>
+          <w:szCs w:val="24"/>
+        </w:rPr>
+      </w:pPr>
+      <w:r>
+        <w:rPr>
+          <w:rFonts w:ascii="Arial" w:hAnsi="Arial"/>
+          <w:b/>
+          <w:bCs/>
+          <w:color w:val="000000"/>
+          <w:sz w:val="24"/>
+          <w:szCs w:val="24"/>
+        </w:rPr>
+        <w:t>5.1 Teste de Unidade(Unitários)</w:t>
+      </w:r>
+    </w:p>
+    <w:p>
+      <w:pPr>
+        <w:pStyle w:val="Ttulo1"/>
+        <w:spacing w:lineRule="auto" w:line="360"/>
+        <w:jc w:val="both"/>
+        <w:rPr>
+          <w:b w:val="false"/>
+          <w:b w:val="false"/>
+          <w:i w:val="false"/>
+          <w:i w:val="false"/>
+          <w:strike w:val="false"/>
+          <w:dstrike w:val="false"/>
+          <w:outline w:val="false"/>
+          <w:shadow w:val="false"/>
+          <w:u w:val="none"/>
+          <w:em w:val="none"/>
+        </w:rPr>
+      </w:pPr>
+      <w:r>
+        <w:rPr>
+          <w:b w:val="false"/>
+          <w:i w:val="false"/>
+          <w:strike w:val="false"/>
+          <w:dstrike w:val="false"/>
+          <w:outline w:val="false"/>
+          <w:shadow w:val="false"/>
+          <w:u w:val="none"/>
+          <w:em w:val="none"/>
+        </w:rPr>
+      </w:r>
+    </w:p>
+    <w:p>
+      <w:pPr>
+        <w:pStyle w:val="Normal"/>
+        <w:spacing w:lineRule="auto" w:line="360"/>
+        <w:ind w:right="0" w:hanging="0"/>
+        <w:jc w:val="both"/>
+        <w:rPr>
+          <w:rFonts w:ascii="Arial" w:hAnsi="Arial" w:cs="Arial"/>
+          <w:sz w:val="24"/>
+          <w:szCs w:val="24"/>
+        </w:rPr>
+      </w:pPr>
+      <w:r>
+        <w:rPr>
+          <w:rFonts w:cs="Arial" w:ascii="Arial" w:hAnsi="Arial"/>
+          <w:b w:val="false"/>
+          <w:i w:val="false"/>
+          <w:strike w:val="false"/>
+          <w:dstrike w:val="false"/>
+          <w:outline w:val="false"/>
+          <w:shadow w:val="false"/>
+          <w:sz w:val="24"/>
+          <w:szCs w:val="24"/>
+          <w:u w:val="none"/>
+          <w:em w:val="none"/>
+        </w:rPr>
+        <w:tab/>
+        <w:t xml:space="preserve">Micro e pequenas empresas que estão na base do mercado, porém, com um balanço positivo sendo possível visualizar uma grande chance de crescimento. </w:t>
+      </w:r>
+    </w:p>
+    <w:p>
+      <w:pPr>
+        <w:pStyle w:val="Normal"/>
+        <w:spacing w:lineRule="auto" w:line="360"/>
+        <w:ind w:right="0" w:hanging="0"/>
+        <w:jc w:val="both"/>
+        <w:rPr>
+          <w:rFonts w:ascii="Arial" w:hAnsi="Arial" w:cs="Arial"/>
+          <w:sz w:val="24"/>
+          <w:szCs w:val="24"/>
+        </w:rPr>
+      </w:pPr>
+      <w:r>
+        <w:rPr>
+          <w:rFonts w:cs="Arial" w:ascii="Arial" w:hAnsi="Arial"/>
+          <w:sz w:val="24"/>
+          <w:szCs w:val="24"/>
+        </w:rPr>
+      </w:r>
+    </w:p>
+    <w:p>
+      <w:pPr>
+        <w:pStyle w:val="Ttulo2"/>
+        <w:spacing w:lineRule="auto" w:line="360"/>
+        <w:ind w:right="0" w:hanging="0"/>
+        <w:jc w:val="both"/>
+        <w:rPr>
+          <w:rFonts w:ascii="Arial" w:hAnsi="Arial"/>
+          <w:b/>
+          <w:b/>
+          <w:bCs/>
+          <w:color w:val="000000"/>
+          <w:sz w:val="24"/>
+          <w:szCs w:val="24"/>
+        </w:rPr>
+      </w:pPr>
+      <w:r>
+        <w:rPr>
+          <w:rFonts w:eastAsia="Calibri" w:cs="Tahoma" w:ascii="Arial" w:hAnsi="Arial"/>
+          <w:b/>
+          <w:bCs/>
+          <w:color w:val="000000"/>
+          <w:kern w:val="0"/>
+          <w:sz w:val="24"/>
+          <w:szCs w:val="24"/>
+          <w:lang w:val="pt-BR" w:eastAsia="zh-CN" w:bidi="ar-SA"/>
+        </w:rPr>
+        <w:t>5.</w:t>
+      </w:r>
+      <w:r>
+        <w:rPr>
+          <w:rFonts w:ascii="Arial" w:hAnsi="Arial"/>
+          <w:b/>
+          <w:bCs/>
+          <w:color w:val="000000"/>
+          <w:sz w:val="24"/>
+          <w:szCs w:val="24"/>
+        </w:rPr>
+        <w:t>2 Teste de Integração</w:t>
+      </w:r>
+    </w:p>
+    <w:p>
+      <w:pPr>
+        <w:pStyle w:val="Ttulo1"/>
+        <w:spacing w:lineRule="auto" w:line="360"/>
+        <w:jc w:val="both"/>
+        <w:rPr>
+          <w:b w:val="false"/>
+          <w:b w:val="false"/>
+          <w:i w:val="false"/>
+          <w:i w:val="false"/>
+          <w:strike w:val="false"/>
+          <w:dstrike w:val="false"/>
+          <w:outline w:val="false"/>
+          <w:shadow w:val="false"/>
+          <w:u w:val="none"/>
+          <w:em w:val="none"/>
+        </w:rPr>
+      </w:pPr>
+      <w:r>
+        <w:rPr>
+          <w:b w:val="false"/>
+          <w:i w:val="false"/>
+          <w:strike w:val="false"/>
+          <w:dstrike w:val="false"/>
+          <w:outline w:val="false"/>
+          <w:shadow w:val="false"/>
+          <w:u w:val="none"/>
+          <w:em w:val="none"/>
+        </w:rPr>
+      </w:r>
+    </w:p>
+    <w:p>
+      <w:pPr>
+        <w:pStyle w:val="Normal"/>
+        <w:spacing w:lineRule="auto" w:line="360"/>
+        <w:ind w:right="0" w:hanging="0"/>
+        <w:jc w:val="both"/>
+        <w:rPr>
+          <w:rFonts w:ascii="Arial" w:hAnsi="Arial" w:cs="Arial"/>
+          <w:sz w:val="24"/>
+          <w:szCs w:val="24"/>
+        </w:rPr>
+      </w:pPr>
+      <w:r>
+        <w:rPr>
+          <w:rFonts w:cs="Arial" w:ascii="Arial" w:hAnsi="Arial"/>
+          <w:b w:val="false"/>
+          <w:i w:val="false"/>
+          <w:strike w:val="false"/>
+          <w:dstrike w:val="false"/>
+          <w:outline w:val="false"/>
+          <w:shadow w:val="false"/>
+          <w:sz w:val="24"/>
+          <w:szCs w:val="24"/>
+          <w:u w:val="none"/>
+          <w:em w:val="none"/>
+        </w:rPr>
+        <w:tab/>
+        <w:t xml:space="preserve">Micro e pequenas empresas que estão na base do mercado, porém, com um balanço positivo sendo possível visualizar uma grande chance de crescimento. </w:t>
+      </w:r>
+    </w:p>
+    <w:p>
+      <w:pPr>
+        <w:pStyle w:val="Normal"/>
+        <w:spacing w:lineRule="auto" w:line="360"/>
+        <w:ind w:right="0" w:hanging="0"/>
+        <w:jc w:val="both"/>
+        <w:rPr>
+          <w:rFonts w:ascii="Arial" w:hAnsi="Arial" w:cs="Arial"/>
+          <w:sz w:val="24"/>
+          <w:szCs w:val="24"/>
+        </w:rPr>
+      </w:pPr>
+      <w:r>
+        <w:rPr>
+          <w:rFonts w:cs="Arial" w:ascii="Arial" w:hAnsi="Arial"/>
+          <w:sz w:val="24"/>
+          <w:szCs w:val="24"/>
+        </w:rPr>
+      </w:r>
+    </w:p>
+    <w:p>
+      <w:pPr>
+        <w:pStyle w:val="Ttulo2"/>
+        <w:spacing w:lineRule="auto" w:line="360"/>
+        <w:ind w:right="0" w:hanging="0"/>
+        <w:jc w:val="both"/>
+        <w:rPr>
+          <w:rFonts w:ascii="Arial" w:hAnsi="Arial"/>
+          <w:b/>
+          <w:b/>
+          <w:bCs/>
+          <w:color w:val="000000"/>
+          <w:sz w:val="24"/>
+          <w:szCs w:val="24"/>
+        </w:rPr>
+      </w:pPr>
+      <w:r>
+        <w:rPr>
+          <w:rFonts w:eastAsia="Calibri" w:cs="Tahoma" w:ascii="Arial" w:hAnsi="Arial"/>
+          <w:b/>
+          <w:bCs/>
+          <w:color w:val="000000"/>
+          <w:kern w:val="0"/>
+          <w:sz w:val="24"/>
+          <w:szCs w:val="24"/>
+          <w:lang w:val="pt-BR" w:eastAsia="zh-CN" w:bidi="ar-SA"/>
+        </w:rPr>
+        <w:t>5</w:t>
+      </w:r>
+      <w:r>
+        <w:rPr>
+          <w:rFonts w:ascii="Arial" w:hAnsi="Arial"/>
+          <w:b/>
+          <w:bCs/>
+          <w:color w:val="000000"/>
+          <w:sz w:val="24"/>
+          <w:szCs w:val="24"/>
+        </w:rPr>
+        <w:t>.3 Teste de Sistema</w:t>
+      </w:r>
+    </w:p>
+    <w:p>
+      <w:pPr>
+        <w:pStyle w:val="Ttulo1"/>
+        <w:spacing w:lineRule="auto" w:line="360"/>
+        <w:jc w:val="both"/>
+        <w:rPr>
+          <w:b w:val="false"/>
+          <w:b w:val="false"/>
+          <w:i w:val="false"/>
+          <w:i w:val="false"/>
+          <w:strike w:val="false"/>
+          <w:dstrike w:val="false"/>
+          <w:outline w:val="false"/>
+          <w:shadow w:val="false"/>
+          <w:u w:val="none"/>
+          <w:em w:val="none"/>
+        </w:rPr>
+      </w:pPr>
+      <w:r>
+        <w:rPr>
+          <w:b w:val="false"/>
+          <w:i w:val="false"/>
+          <w:strike w:val="false"/>
+          <w:dstrike w:val="false"/>
+          <w:outline w:val="false"/>
+          <w:shadow w:val="false"/>
+          <w:u w:val="none"/>
+          <w:em w:val="none"/>
+        </w:rPr>
+      </w:r>
+    </w:p>
+    <w:p>
+      <w:pPr>
+        <w:pStyle w:val="Normal"/>
+        <w:spacing w:lineRule="auto" w:line="360"/>
+        <w:ind w:right="0" w:hanging="0"/>
+        <w:jc w:val="both"/>
+        <w:rPr>
+          <w:rFonts w:ascii="Arial" w:hAnsi="Arial" w:cs="Arial"/>
+          <w:sz w:val="24"/>
+          <w:szCs w:val="24"/>
+        </w:rPr>
+      </w:pPr>
+      <w:r>
+        <w:rPr>
+          <w:rFonts w:cs="Arial" w:ascii="Arial" w:hAnsi="Arial"/>
+          <w:b w:val="false"/>
+          <w:i w:val="false"/>
+          <w:strike w:val="false"/>
+          <w:dstrike w:val="false"/>
+          <w:outline w:val="false"/>
+          <w:shadow w:val="false"/>
+          <w:sz w:val="24"/>
+          <w:szCs w:val="24"/>
+          <w:u w:val="none"/>
+          <w:em w:val="none"/>
+        </w:rPr>
+        <w:tab/>
+        <w:t xml:space="preserve">Micro e pequenas empresas que estão na base do mercado, porém, com um balanço positivo sendo possível visualizar uma grande chance de crescimento. </w:t>
+      </w:r>
+    </w:p>
+    <w:p>
+      <w:pPr>
+        <w:pStyle w:val="Ttulo2"/>
+        <w:spacing w:lineRule="auto" w:line="360"/>
+        <w:ind w:right="0" w:hanging="0"/>
+        <w:jc w:val="both"/>
+        <w:rPr>
+          <w:rFonts w:ascii="Arial" w:hAnsi="Arial"/>
+          <w:b/>
+          <w:b/>
+          <w:bCs/>
+          <w:color w:val="000000"/>
+          <w:sz w:val="24"/>
+          <w:szCs w:val="24"/>
+        </w:rPr>
+      </w:pPr>
+      <w:r>
+        <w:rPr>
+          <w:rFonts w:eastAsia="Calibri" w:cs="Tahoma" w:ascii="Arial" w:hAnsi="Arial"/>
+          <w:b/>
+          <w:bCs/>
+          <w:i w:val="false"/>
+          <w:strike w:val="false"/>
+          <w:dstrike w:val="false"/>
+          <w:outline w:val="false"/>
+          <w:shadow w:val="false"/>
+          <w:color w:val="000000"/>
+          <w:kern w:val="0"/>
+          <w:sz w:val="24"/>
+          <w:szCs w:val="24"/>
+          <w:u w:val="none"/>
+          <w:em w:val="none"/>
+          <w:lang w:val="pt-BR" w:eastAsia="zh-CN" w:bidi="ar-SA"/>
+        </w:rPr>
+        <w:t>5</w:t>
+      </w:r>
+      <w:r>
+        <w:rPr>
+          <w:rFonts w:cs="Arial" w:ascii="Arial" w:hAnsi="Arial"/>
+          <w:b/>
+          <w:bCs/>
+          <w:i w:val="false"/>
+          <w:strike w:val="false"/>
+          <w:dstrike w:val="false"/>
+          <w:outline w:val="false"/>
+          <w:shadow w:val="false"/>
+          <w:color w:val="000000"/>
+          <w:sz w:val="24"/>
+          <w:szCs w:val="24"/>
+          <w:u w:val="none"/>
+          <w:em w:val="none"/>
+        </w:rPr>
+        <w:t>.</w:t>
+      </w:r>
+      <w:r>
+        <w:rPr>
+          <w:rFonts w:cs="Arial" w:ascii="Arial" w:hAnsi="Arial"/>
+          <w:b/>
+          <w:bCs/>
+          <w:i w:val="false"/>
+          <w:strike w:val="false"/>
+          <w:dstrike w:val="false"/>
+          <w:outline w:val="false"/>
+          <w:shadow w:val="false"/>
+          <w:color w:val="000000"/>
+          <w:sz w:val="24"/>
+          <w:szCs w:val="24"/>
+          <w:u w:val="none"/>
+          <w:em w:val="none"/>
+        </w:rPr>
+        <w:t>4</w:t>
+      </w:r>
+      <w:r>
+        <w:rPr>
+          <w:rFonts w:cs="Arial" w:ascii="Arial" w:hAnsi="Arial"/>
+          <w:b/>
+          <w:bCs/>
+          <w:i w:val="false"/>
+          <w:strike w:val="false"/>
+          <w:dstrike w:val="false"/>
+          <w:outline w:val="false"/>
+          <w:shadow w:val="false"/>
+          <w:color w:val="000000"/>
+          <w:sz w:val="24"/>
+          <w:szCs w:val="24"/>
+          <w:u w:val="none"/>
+          <w:em w:val="none"/>
+        </w:rPr>
+        <w:t xml:space="preserve"> </w:t>
+      </w:r>
+      <w:r>
+        <w:rPr>
+          <w:rFonts w:cs="Arial" w:ascii="Arial" w:hAnsi="Arial"/>
+          <w:b/>
+          <w:bCs/>
+          <w:i w:val="false"/>
+          <w:strike w:val="false"/>
+          <w:dstrike w:val="false"/>
+          <w:outline w:val="false"/>
+          <w:shadow w:val="false"/>
+          <w:color w:val="000000"/>
+          <w:sz w:val="24"/>
+          <w:szCs w:val="24"/>
+          <w:u w:val="none"/>
+          <w:em w:val="none"/>
+        </w:rPr>
+        <w:t>Outros Níveis de Teste</w:t>
+      </w:r>
+    </w:p>
+    <w:p>
+      <w:pPr>
+        <w:pStyle w:val="Normal"/>
+        <w:spacing w:lineRule="auto" w:line="360"/>
+        <w:ind w:right="0" w:hanging="0"/>
+        <w:jc w:val="both"/>
+        <w:rPr>
+          <w:rFonts w:ascii="Arial" w:hAnsi="Arial"/>
+          <w:b/>
+          <w:b/>
+          <w:bCs/>
+          <w:color w:val="000000"/>
           <w:sz w:val="24"/>
           <w:szCs w:val="24"/>
         </w:rPr>
@@ -3286,558 +3831,6 @@
         <w:pStyle w:val="Ttulo1"/>
         <w:spacing w:lineRule="auto" w:line="360"/>
         <w:ind w:right="0" w:hanging="0"/>
-        <w:jc w:val="both"/>
-        <w:rPr>
-          <w:rFonts w:ascii="Arial" w:hAnsi="Arial"/>
-          <w:sz w:val="26"/>
-          <w:szCs w:val="26"/>
-        </w:rPr>
-      </w:pPr>
-      <w:bookmarkStart w:id="7" w:name="__RefHeading___Toc698_1253779651"/>
-      <w:bookmarkEnd w:id="7"/>
-      <w:r>
-        <w:rPr>
-          <w:sz w:val="26"/>
-          <w:szCs w:val="26"/>
-        </w:rPr>
-        <w:t>5</w:t>
-      </w:r>
-      <w:r>
-        <w:rPr>
-          <w:sz w:val="26"/>
-          <w:szCs w:val="26"/>
-        </w:rPr>
-        <w:t>.</w:t>
-        <w:tab/>
-        <w:tab/>
-        <w:t>Níveis de Teste de Software</w:t>
-      </w:r>
-    </w:p>
-    <w:p>
-      <w:pPr>
-        <w:pStyle w:val="Ttulo2"/>
-        <w:spacing w:lineRule="auto" w:line="360"/>
-        <w:ind w:right="0" w:hanging="0"/>
-        <w:jc w:val="both"/>
-        <w:rPr>
-          <w:rFonts w:ascii="Arial" w:hAnsi="Arial"/>
-          <w:b/>
-          <w:b/>
-          <w:bCs/>
-          <w:color w:val="000000"/>
-          <w:sz w:val="24"/>
-          <w:szCs w:val="24"/>
-        </w:rPr>
-      </w:pPr>
-      <w:r>
-        <w:rPr/>
-      </w:r>
-    </w:p>
-    <w:p>
-      <w:pPr>
-        <w:pStyle w:val="Normal"/>
-        <w:spacing w:lineRule="auto" w:line="360"/>
-        <w:ind w:right="0" w:hanging="0"/>
-        <w:jc w:val="both"/>
-        <w:rPr>
-          <w:b w:val="false"/>
-          <w:b w:val="false"/>
-          <w:bCs w:val="false"/>
-        </w:rPr>
-      </w:pPr>
-      <w:r>
-        <w:rPr>
-          <w:b w:val="false"/>
-          <w:bCs w:val="false"/>
-        </w:rPr>
-        <w:tab/>
-      </w:r>
-      <w:r>
-        <w:rPr>
-          <w:b w:val="false"/>
-          <w:bCs w:val="false"/>
-        </w:rPr>
-        <w:t xml:space="preserve">O </w:t>
-      </w:r>
-      <w:r>
-        <w:rPr>
-          <w:b w:val="false"/>
-          <w:bCs w:val="false"/>
-        </w:rPr>
-        <w:t xml:space="preserve">Teste de Software </w:t>
-      </w:r>
-      <w:r>
-        <w:rPr>
-          <w:b w:val="false"/>
-          <w:bCs w:val="false"/>
-        </w:rPr>
-        <w:t>deve</w:t>
-      </w:r>
-      <w:r>
-        <w:rPr>
-          <w:b w:val="false"/>
-          <w:bCs w:val="false"/>
-        </w:rPr>
-        <w:t xml:space="preserve"> sempre </w:t>
-      </w:r>
-      <w:r>
-        <w:rPr>
-          <w:b w:val="false"/>
-          <w:bCs w:val="false"/>
-        </w:rPr>
-        <w:t>ser</w:t>
-      </w:r>
-      <w:r>
-        <w:rPr>
-          <w:b w:val="false"/>
-          <w:bCs w:val="false"/>
-        </w:rPr>
-        <w:t xml:space="preserve"> executado e em diferentes níveis durante o desenvolvimento do software e sua manutenção, tais níveis são o de Unidade, Integração e de Sistema. </w:t>
-      </w:r>
-      <w:r>
-        <w:rPr>
-          <w:b w:val="false"/>
-          <w:bCs w:val="false"/>
-        </w:rPr>
-        <w:t>Cada um com seu aspecto e trazendo qualidade tanto para o nível micro quanto para o niv</w:t>
-      </w:r>
-      <w:r>
-        <w:rPr>
-          <w:b w:val="false"/>
-          <w:bCs w:val="false"/>
-        </w:rPr>
-        <w:t>él</w:t>
-      </w:r>
-      <w:r>
-        <w:rPr>
-          <w:b w:val="false"/>
-          <w:bCs w:val="false"/>
-        </w:rPr>
-        <w:t xml:space="preserve"> macro do software.</w:t>
-      </w:r>
-    </w:p>
-    <w:p>
-      <w:pPr>
-        <w:pStyle w:val="Normal"/>
-        <w:spacing w:lineRule="auto" w:line="360"/>
-        <w:ind w:right="0" w:hanging="0"/>
-        <w:jc w:val="both"/>
-        <w:rPr>
-          <w:rFonts w:ascii="Arial" w:hAnsi="Arial"/>
-          <w:b/>
-          <w:b/>
-          <w:bCs/>
-          <w:color w:val="000000"/>
-          <w:sz w:val="24"/>
-          <w:szCs w:val="24"/>
-        </w:rPr>
-      </w:pPr>
-      <w:r>
-        <w:rPr/>
-      </w:r>
-    </w:p>
-    <w:p>
-      <w:pPr>
-        <w:pStyle w:val="Ttulo2"/>
-        <w:spacing w:lineRule="auto" w:line="360"/>
-        <w:ind w:right="0" w:hanging="0"/>
-        <w:jc w:val="both"/>
-        <w:rPr>
-          <w:rFonts w:ascii="Arial" w:hAnsi="Arial"/>
-          <w:b/>
-          <w:b/>
-          <w:bCs/>
-          <w:color w:val="000000"/>
-          <w:sz w:val="24"/>
-          <w:szCs w:val="24"/>
-        </w:rPr>
-      </w:pPr>
-      <w:r>
-        <w:rPr>
-          <w:rFonts w:ascii="Arial" w:hAnsi="Arial"/>
-          <w:b/>
-          <w:bCs/>
-          <w:color w:val="000000"/>
-          <w:sz w:val="24"/>
-          <w:szCs w:val="24"/>
-        </w:rPr>
-        <w:t>5</w:t>
-      </w:r>
-      <w:r>
-        <w:rPr>
-          <w:rFonts w:ascii="Arial" w:hAnsi="Arial"/>
-          <w:b/>
-          <w:bCs/>
-          <w:color w:val="000000"/>
-          <w:sz w:val="24"/>
-          <w:szCs w:val="24"/>
-        </w:rPr>
-        <w:t>.1 Teste de Unidade(Unitários)</w:t>
-      </w:r>
-    </w:p>
-    <w:p>
-      <w:pPr>
-        <w:pStyle w:val="Ttulo1"/>
-        <w:spacing w:lineRule="auto" w:line="360"/>
-        <w:jc w:val="both"/>
-        <w:rPr>
-          <w:b w:val="false"/>
-          <w:b w:val="false"/>
-          <w:i w:val="false"/>
-          <w:i w:val="false"/>
-          <w:strike w:val="false"/>
-          <w:dstrike w:val="false"/>
-          <w:outline w:val="false"/>
-          <w:shadow w:val="false"/>
-          <w:u w:val="none"/>
-          <w:em w:val="none"/>
-        </w:rPr>
-      </w:pPr>
-      <w:r>
-        <w:rPr>
-          <w:b w:val="false"/>
-          <w:i w:val="false"/>
-          <w:strike w:val="false"/>
-          <w:dstrike w:val="false"/>
-          <w:outline w:val="false"/>
-          <w:shadow w:val="false"/>
-          <w:u w:val="none"/>
-          <w:em w:val="none"/>
-        </w:rPr>
-      </w:r>
-    </w:p>
-    <w:p>
-      <w:pPr>
-        <w:pStyle w:val="Normal"/>
-        <w:spacing w:lineRule="auto" w:line="360"/>
-        <w:ind w:right="0" w:hanging="0"/>
-        <w:jc w:val="both"/>
-        <w:rPr>
-          <w:rFonts w:ascii="Arial" w:hAnsi="Arial" w:cs="Arial"/>
-          <w:sz w:val="24"/>
-          <w:szCs w:val="24"/>
-        </w:rPr>
-      </w:pPr>
-      <w:r>
-        <w:rPr>
-          <w:rFonts w:cs="Arial" w:ascii="Arial" w:hAnsi="Arial"/>
-          <w:b w:val="false"/>
-          <w:i w:val="false"/>
-          <w:strike w:val="false"/>
-          <w:dstrike w:val="false"/>
-          <w:outline w:val="false"/>
-          <w:shadow w:val="false"/>
-          <w:sz w:val="24"/>
-          <w:szCs w:val="24"/>
-          <w:u w:val="none"/>
-          <w:em w:val="none"/>
-        </w:rPr>
-        <w:tab/>
-        <w:t xml:space="preserve">Micro e pequenas empresas que estão na base do mercado, porém, com um balanço positivo sendo possível visualizar uma grande chance de crescimento. </w:t>
-      </w:r>
-    </w:p>
-    <w:p>
-      <w:pPr>
-        <w:pStyle w:val="Normal"/>
-        <w:spacing w:lineRule="auto" w:line="360"/>
-        <w:ind w:right="0" w:hanging="0"/>
-        <w:jc w:val="both"/>
-        <w:rPr>
-          <w:rFonts w:ascii="Arial" w:hAnsi="Arial" w:cs="Arial"/>
-          <w:sz w:val="24"/>
-          <w:szCs w:val="24"/>
-        </w:rPr>
-      </w:pPr>
-      <w:r>
-        <w:rPr/>
-      </w:r>
-    </w:p>
-    <w:p>
-      <w:pPr>
-        <w:pStyle w:val="Ttulo2"/>
-        <w:spacing w:lineRule="auto" w:line="360"/>
-        <w:ind w:right="0" w:hanging="0"/>
-        <w:jc w:val="both"/>
-        <w:rPr>
-          <w:rFonts w:ascii="Arial" w:hAnsi="Arial"/>
-          <w:b/>
-          <w:b/>
-          <w:bCs/>
-          <w:color w:val="000000"/>
-          <w:sz w:val="24"/>
-          <w:szCs w:val="24"/>
-        </w:rPr>
-      </w:pPr>
-      <w:r>
-        <w:rPr>
-          <w:rFonts w:eastAsia="Calibri" w:cs="Tahoma" w:ascii="Arial" w:hAnsi="Arial"/>
-          <w:b/>
-          <w:bCs/>
-          <w:color w:val="000000"/>
-          <w:kern w:val="0"/>
-          <w:sz w:val="24"/>
-          <w:szCs w:val="24"/>
-          <w:lang w:val="pt-BR" w:eastAsia="zh-CN" w:bidi="ar-SA"/>
-        </w:rPr>
-        <w:t>5.</w:t>
-      </w:r>
-      <w:r>
-        <w:rPr>
-          <w:rFonts w:ascii="Arial" w:hAnsi="Arial"/>
-          <w:b/>
-          <w:bCs/>
-          <w:color w:val="000000"/>
-          <w:sz w:val="24"/>
-          <w:szCs w:val="24"/>
-        </w:rPr>
-        <w:t>2</w:t>
-      </w:r>
-      <w:r>
-        <w:rPr>
-          <w:rFonts w:ascii="Arial" w:hAnsi="Arial"/>
-          <w:b/>
-          <w:bCs/>
-          <w:color w:val="000000"/>
-          <w:sz w:val="24"/>
-          <w:szCs w:val="24"/>
-        </w:rPr>
-        <w:t xml:space="preserve"> Teste de Integração</w:t>
-      </w:r>
-    </w:p>
-    <w:p>
-      <w:pPr>
-        <w:pStyle w:val="Ttulo1"/>
-        <w:spacing w:lineRule="auto" w:line="360"/>
-        <w:jc w:val="both"/>
-        <w:rPr>
-          <w:b w:val="false"/>
-          <w:b w:val="false"/>
-          <w:i w:val="false"/>
-          <w:i w:val="false"/>
-          <w:strike w:val="false"/>
-          <w:dstrike w:val="false"/>
-          <w:outline w:val="false"/>
-          <w:shadow w:val="false"/>
-          <w:u w:val="none"/>
-          <w:em w:val="none"/>
-        </w:rPr>
-      </w:pPr>
-      <w:r>
-        <w:rPr>
-          <w:b w:val="false"/>
-          <w:i w:val="false"/>
-          <w:strike w:val="false"/>
-          <w:dstrike w:val="false"/>
-          <w:outline w:val="false"/>
-          <w:shadow w:val="false"/>
-          <w:u w:val="none"/>
-          <w:em w:val="none"/>
-        </w:rPr>
-      </w:r>
-    </w:p>
-    <w:p>
-      <w:pPr>
-        <w:pStyle w:val="Normal"/>
-        <w:spacing w:lineRule="auto" w:line="360"/>
-        <w:ind w:right="0" w:hanging="0"/>
-        <w:jc w:val="both"/>
-        <w:rPr>
-          <w:rFonts w:ascii="Arial" w:hAnsi="Arial" w:cs="Arial"/>
-          <w:sz w:val="24"/>
-          <w:szCs w:val="24"/>
-        </w:rPr>
-      </w:pPr>
-      <w:r>
-        <w:rPr>
-          <w:rFonts w:cs="Arial" w:ascii="Arial" w:hAnsi="Arial"/>
-          <w:b w:val="false"/>
-          <w:i w:val="false"/>
-          <w:strike w:val="false"/>
-          <w:dstrike w:val="false"/>
-          <w:outline w:val="false"/>
-          <w:shadow w:val="false"/>
-          <w:sz w:val="24"/>
-          <w:szCs w:val="24"/>
-          <w:u w:val="none"/>
-          <w:em w:val="none"/>
-        </w:rPr>
-        <w:tab/>
-        <w:t xml:space="preserve">Micro e pequenas empresas que estão na base do mercado, porém, com um balanço positivo sendo possível visualizar uma grande chance de crescimento. </w:t>
-      </w:r>
-    </w:p>
-    <w:p>
-      <w:pPr>
-        <w:pStyle w:val="Normal"/>
-        <w:spacing w:lineRule="auto" w:line="360"/>
-        <w:ind w:right="0" w:hanging="0"/>
-        <w:jc w:val="both"/>
-        <w:rPr>
-          <w:rFonts w:ascii="Arial" w:hAnsi="Arial" w:cs="Arial"/>
-          <w:sz w:val="24"/>
-          <w:szCs w:val="24"/>
-        </w:rPr>
-      </w:pPr>
-      <w:r>
-        <w:rPr/>
-      </w:r>
-    </w:p>
-    <w:p>
-      <w:pPr>
-        <w:pStyle w:val="Ttulo2"/>
-        <w:spacing w:lineRule="auto" w:line="360"/>
-        <w:ind w:right="0" w:hanging="0"/>
-        <w:jc w:val="both"/>
-        <w:rPr>
-          <w:rFonts w:ascii="Arial" w:hAnsi="Arial"/>
-          <w:b/>
-          <w:b/>
-          <w:bCs/>
-          <w:color w:val="000000"/>
-          <w:sz w:val="24"/>
-          <w:szCs w:val="24"/>
-        </w:rPr>
-      </w:pPr>
-      <w:r>
-        <w:rPr>
-          <w:rFonts w:eastAsia="Calibri" w:cs="Tahoma" w:ascii="Arial" w:hAnsi="Arial"/>
-          <w:b/>
-          <w:bCs/>
-          <w:color w:val="000000"/>
-          <w:kern w:val="0"/>
-          <w:sz w:val="24"/>
-          <w:szCs w:val="24"/>
-          <w:lang w:val="pt-BR" w:eastAsia="zh-CN" w:bidi="ar-SA"/>
-        </w:rPr>
-        <w:t>5</w:t>
-      </w:r>
-      <w:r>
-        <w:rPr>
-          <w:rFonts w:ascii="Arial" w:hAnsi="Arial"/>
-          <w:b/>
-          <w:bCs/>
-          <w:color w:val="000000"/>
-          <w:sz w:val="24"/>
-          <w:szCs w:val="24"/>
-        </w:rPr>
-        <w:t>.</w:t>
-      </w:r>
-      <w:r>
-        <w:rPr>
-          <w:rFonts w:ascii="Arial" w:hAnsi="Arial"/>
-          <w:b/>
-          <w:bCs/>
-          <w:color w:val="000000"/>
-          <w:sz w:val="24"/>
-          <w:szCs w:val="24"/>
-        </w:rPr>
-        <w:t>3</w:t>
-      </w:r>
-      <w:r>
-        <w:rPr>
-          <w:rFonts w:ascii="Arial" w:hAnsi="Arial"/>
-          <w:b/>
-          <w:bCs/>
-          <w:color w:val="000000"/>
-          <w:sz w:val="24"/>
-          <w:szCs w:val="24"/>
-        </w:rPr>
-        <w:t xml:space="preserve"> Teste de Sistema</w:t>
-      </w:r>
-    </w:p>
-    <w:p>
-      <w:pPr>
-        <w:pStyle w:val="Ttulo1"/>
-        <w:spacing w:lineRule="auto" w:line="360"/>
-        <w:jc w:val="both"/>
-        <w:rPr>
-          <w:b w:val="false"/>
-          <w:b w:val="false"/>
-          <w:i w:val="false"/>
-          <w:i w:val="false"/>
-          <w:strike w:val="false"/>
-          <w:dstrike w:val="false"/>
-          <w:outline w:val="false"/>
-          <w:shadow w:val="false"/>
-          <w:u w:val="none"/>
-          <w:em w:val="none"/>
-        </w:rPr>
-      </w:pPr>
-      <w:r>
-        <w:rPr>
-          <w:b w:val="false"/>
-          <w:i w:val="false"/>
-          <w:strike w:val="false"/>
-          <w:dstrike w:val="false"/>
-          <w:outline w:val="false"/>
-          <w:shadow w:val="false"/>
-          <w:u w:val="none"/>
-          <w:em w:val="none"/>
-        </w:rPr>
-      </w:r>
-    </w:p>
-    <w:p>
-      <w:pPr>
-        <w:pStyle w:val="Normal"/>
-        <w:spacing w:lineRule="auto" w:line="360"/>
-        <w:ind w:right="0" w:hanging="0"/>
-        <w:jc w:val="both"/>
-        <w:rPr>
-          <w:rFonts w:ascii="Arial" w:hAnsi="Arial" w:cs="Arial"/>
-          <w:sz w:val="24"/>
-          <w:szCs w:val="24"/>
-        </w:rPr>
-      </w:pPr>
-      <w:r>
-        <w:rPr>
-          <w:rFonts w:cs="Arial" w:ascii="Arial" w:hAnsi="Arial"/>
-          <w:b w:val="false"/>
-          <w:i w:val="false"/>
-          <w:strike w:val="false"/>
-          <w:dstrike w:val="false"/>
-          <w:outline w:val="false"/>
-          <w:shadow w:val="false"/>
-          <w:sz w:val="24"/>
-          <w:szCs w:val="24"/>
-          <w:u w:val="none"/>
-          <w:em w:val="none"/>
-        </w:rPr>
-        <w:tab/>
-        <w:t xml:space="preserve">Micro e pequenas empresas que estão na base do mercado, porém, com um balanço positivo sendo possível visualizar uma grande chance de crescimento. </w:t>
-      </w:r>
-    </w:p>
-    <w:p>
-      <w:pPr>
-        <w:pStyle w:val="Normal"/>
-        <w:spacing w:lineRule="auto" w:line="360"/>
-        <w:ind w:right="0" w:hanging="0"/>
-        <w:jc w:val="both"/>
-        <w:rPr>
-          <w:rFonts w:ascii="Arial" w:hAnsi="Arial" w:cs="Arial"/>
-          <w:sz w:val="24"/>
-          <w:szCs w:val="24"/>
-        </w:rPr>
-      </w:pPr>
-      <w:r>
-        <w:rPr>
-          <w:rFonts w:cs="Arial" w:ascii="Arial" w:hAnsi="Arial"/>
-          <w:b w:val="false"/>
-          <w:i w:val="false"/>
-          <w:strike w:val="false"/>
-          <w:dstrike w:val="false"/>
-          <w:outline w:val="false"/>
-          <w:shadow w:val="false"/>
-          <w:sz w:val="24"/>
-          <w:szCs w:val="24"/>
-          <w:u w:val="none"/>
-          <w:em w:val="none"/>
-        </w:rPr>
-        <w:tab/>
-      </w:r>
-    </w:p>
-    <w:p>
-      <w:pPr>
-        <w:pStyle w:val="Ttulo1"/>
-        <w:spacing w:lineRule="auto" w:line="360"/>
         <w:jc w:val="both"/>
         <w:rPr>
           <w:sz w:val="26"/>
@@ -3916,6 +3909,175 @@
     </w:p>
     <w:p>
       <w:pPr>
+        <w:pStyle w:val="Ttulo1"/>
+        <w:ind w:right="0" w:hanging="0"/>
+        <w:rPr>
+          <w:rFonts w:ascii="Arial" w:hAnsi="Arial" w:cs="Arial"/>
+          <w:b w:val="false"/>
+          <w:b w:val="false"/>
+          <w:i w:val="false"/>
+          <w:i w:val="false"/>
+          <w:strike w:val="false"/>
+          <w:dstrike w:val="false"/>
+          <w:outline w:val="false"/>
+          <w:shadow w:val="false"/>
+          <w:sz w:val="24"/>
+          <w:szCs w:val="24"/>
+          <w:u w:val="none"/>
+          <w:em w:val="none"/>
+        </w:rPr>
+      </w:pPr>
+      <w:r>
+        <w:rPr/>
+      </w:r>
+    </w:p>
+    <w:p>
+      <w:pPr>
+        <w:pStyle w:val="Ttulo1"/>
+        <w:ind w:right="0" w:hanging="0"/>
+        <w:rPr/>
+      </w:pPr>
+      <w:r>
+        <w:rPr/>
+        <w:t>6.1 Baseado na intuição e experiência do engenheiro de software</w:t>
+      </w:r>
+    </w:p>
+    <w:p>
+      <w:pPr>
+        <w:pStyle w:val="Ttulo1"/>
+        <w:ind w:right="0" w:hanging="0"/>
+        <w:rPr/>
+      </w:pPr>
+      <w:r>
+        <w:rPr/>
+      </w:r>
+    </w:p>
+    <w:p>
+      <w:pPr>
+        <w:pStyle w:val="Ttulo1"/>
+        <w:ind w:right="0" w:hanging="0"/>
+        <w:rPr/>
+      </w:pPr>
+      <w:r>
+        <w:rPr/>
+        <w:t>6.2 Baseada na especificação técnica</w:t>
+      </w:r>
+    </w:p>
+    <w:p>
+      <w:pPr>
+        <w:pStyle w:val="Ttulo1"/>
+        <w:ind w:right="0" w:hanging="0"/>
+        <w:rPr/>
+      </w:pPr>
+      <w:r>
+        <w:rPr/>
+      </w:r>
+    </w:p>
+    <w:p>
+      <w:pPr>
+        <w:pStyle w:val="Ttulo1"/>
+        <w:ind w:right="0" w:hanging="0"/>
+        <w:rPr/>
+      </w:pPr>
+      <w:r>
+        <w:rPr/>
+        <w:t>6.3 Baseado No Código</w:t>
+      </w:r>
+    </w:p>
+    <w:p>
+      <w:pPr>
+        <w:pStyle w:val="Ttulo1"/>
+        <w:ind w:right="0" w:hanging="0"/>
+        <w:rPr/>
+      </w:pPr>
+      <w:r>
+        <w:rPr/>
+      </w:r>
+    </w:p>
+    <w:p>
+      <w:pPr>
+        <w:pStyle w:val="Ttulo1"/>
+        <w:ind w:right="0" w:hanging="0"/>
+        <w:rPr/>
+      </w:pPr>
+      <w:r>
+        <w:rPr/>
+        <w:t>6.4 Baseada em falhas</w:t>
+      </w:r>
+    </w:p>
+    <w:p>
+      <w:pPr>
+        <w:pStyle w:val="Ttulo1"/>
+        <w:ind w:right="0" w:hanging="0"/>
+        <w:rPr/>
+      </w:pPr>
+      <w:r>
+        <w:rPr/>
+      </w:r>
+    </w:p>
+    <w:p>
+      <w:pPr>
+        <w:pStyle w:val="Ttulo1"/>
+        <w:ind w:right="0" w:hanging="0"/>
+        <w:rPr/>
+      </w:pPr>
+      <w:r>
+        <w:rPr/>
+        <w:t>6.5 Baseada no uso</w:t>
+      </w:r>
+    </w:p>
+    <w:p>
+      <w:pPr>
+        <w:pStyle w:val="Ttulo1"/>
+        <w:ind w:right="0" w:hanging="0"/>
+        <w:rPr/>
+      </w:pPr>
+      <w:r>
+        <w:rPr/>
+      </w:r>
+    </w:p>
+    <w:p>
+      <w:pPr>
+        <w:pStyle w:val="Ttulo1"/>
+        <w:ind w:right="0" w:hanging="0"/>
+        <w:rPr/>
+      </w:pPr>
+      <w:r>
+        <w:rPr/>
+        <w:t>6.6 Baseada na natureza da aplicação</w:t>
+      </w:r>
+    </w:p>
+    <w:p>
+      <w:pPr>
+        <w:pStyle w:val="Ttulo1"/>
+        <w:ind w:right="0" w:hanging="0"/>
+        <w:rPr>
+          <w:rFonts w:ascii="Arial" w:hAnsi="Arial" w:cs="Arial"/>
+          <w:sz w:val="24"/>
+          <w:szCs w:val="24"/>
+        </w:rPr>
+      </w:pPr>
+      <w:r>
+        <w:rPr/>
+      </w:r>
+    </w:p>
+    <w:p>
+      <w:pPr>
+        <w:pStyle w:val="Ttulo1"/>
+        <w:ind w:right="0" w:hanging="0"/>
+        <w:rPr>
+          <w:rFonts w:ascii="Arial" w:hAnsi="Arial" w:cs="Arial"/>
+          <w:sz w:val="24"/>
+          <w:szCs w:val="24"/>
+        </w:rPr>
+      </w:pPr>
+      <w:r>
+        <w:rPr/>
+        <w:t>6.7 Seleção e combinação</w:t>
+      </w:r>
+    </w:p>
+    <w:p>
+      <w:pPr>
         <w:pStyle w:val="Normal"/>
         <w:spacing w:lineRule="auto" w:line="360"/>
         <w:ind w:right="0" w:hanging="0"/>
@@ -3950,6 +4112,7 @@
       <w:pPr>
         <w:pStyle w:val="Ttulo1"/>
         <w:spacing w:lineRule="auto" w:line="360"/>
+        <w:ind w:right="0" w:hanging="0"/>
         <w:jc w:val="both"/>
         <w:rPr>
           <w:b/>
@@ -3975,23 +4138,7 @@
           <w:u w:val="none"/>
           <w:em w:val="none"/>
         </w:rPr>
-        <w:t>7</w:t>
-      </w:r>
-      <w:r>
-        <w:rPr>
-          <w:b/>
-          <w:bCs/>
-          <w:i w:val="false"/>
-          <w:strike w:val="false"/>
-          <w:dstrike w:val="false"/>
-          <w:outline w:val="false"/>
-          <w:shadow w:val="false"/>
-          <w:sz w:val="26"/>
-          <w:szCs w:val="26"/>
-          <w:u w:val="none"/>
-          <w:em w:val="none"/>
-        </w:rPr>
-        <w:t>. Objetivos do Teste de Software</w:t>
+        <w:t>7. Objetivos do Teste de Software</w:t>
       </w:r>
     </w:p>
     <w:p>
@@ -4011,7 +4158,15 @@
         </w:rPr>
       </w:pPr>
       <w:r>
-        <w:rPr/>
+        <w:rPr>
+          <w:i w:val="false"/>
+          <w:strike w:val="false"/>
+          <w:dstrike w:val="false"/>
+          <w:outline w:val="false"/>
+          <w:shadow w:val="false"/>
+          <w:u w:val="none"/>
+          <w:em w:val="none"/>
+        </w:rPr>
       </w:r>
       <w:bookmarkStart w:id="10" w:name="__RefHeading___Toc704_1253779651"/>
       <w:bookmarkStart w:id="11" w:name="__RefHeading___Toc704_1253779651"/>
@@ -4060,13 +4215,18 @@
         </w:rPr>
       </w:pPr>
       <w:r>
-        <w:rPr/>
+        <w:rPr>
+          <w:rFonts w:cs="Arial" w:ascii="Arial" w:hAnsi="Arial"/>
+          <w:sz w:val="24"/>
+          <w:szCs w:val="24"/>
+        </w:rPr>
       </w:r>
     </w:p>
     <w:p>
       <w:pPr>
         <w:pStyle w:val="Ttulo1"/>
         <w:spacing w:lineRule="auto" w:line="360"/>
+        <w:ind w:right="0" w:hanging="0"/>
         <w:jc w:val="both"/>
         <w:rPr>
           <w:color w:val="000000"/>
@@ -4082,30 +4242,26 @@
           <w:sz w:val="26"/>
           <w:szCs w:val="26"/>
         </w:rPr>
-        <w:t>8</w:t>
-      </w:r>
-      <w:r>
+        <w:t xml:space="preserve">8. Conclusão </w:t>
+      </w:r>
+    </w:p>
+    <w:p>
+      <w:pPr>
+        <w:pStyle w:val="Ttulo1"/>
+        <w:spacing w:lineRule="auto" w:line="360"/>
+        <w:jc w:val="both"/>
         <w:rPr>
           <w:color w:val="000000"/>
           <w:sz w:val="26"/>
           <w:szCs w:val="26"/>
         </w:rPr>
-        <w:t xml:space="preserve">. Conclusão </w:t>
-      </w:r>
-    </w:p>
-    <w:p>
-      <w:pPr>
-        <w:pStyle w:val="Ttulo1"/>
-        <w:spacing w:lineRule="auto" w:line="360"/>
-        <w:jc w:val="both"/>
+      </w:pPr>
+      <w:r>
         <w:rPr>
           <w:color w:val="000000"/>
           <w:sz w:val="26"/>
           <w:szCs w:val="26"/>
         </w:rPr>
-      </w:pPr>
-      <w:r>
-        <w:rPr/>
       </w:r>
       <w:bookmarkStart w:id="13" w:name="__RefHeading___Toc710_1253779651"/>
       <w:bookmarkStart w:id="14" w:name="__RefHeading___Toc710_1253779651"/>
@@ -4165,7 +4321,14 @@
         </w:rPr>
       </w:pPr>
       <w:r>
-        <w:rPr/>
+        <w:rPr>
+          <w:rFonts w:ascii="Arial" w:hAnsi="Arial"/>
+          <w:b/>
+          <w:bCs/>
+          <w:color w:val="000000"/>
+          <w:sz w:val="24"/>
+          <w:szCs w:val="24"/>
+        </w:rPr>
       </w:r>
     </w:p>
     <w:p>
@@ -4184,14 +4347,23 @@
           <w:sz w:val="26"/>
           <w:szCs w:val="26"/>
         </w:rPr>
-        <w:t>9</w:t>
-      </w:r>
-      <w:r>
+        <w:t>9. Referências</w:t>
+      </w:r>
+    </w:p>
+    <w:p>
+      <w:pPr>
+        <w:pStyle w:val="Ttulo1"/>
+        <w:spacing w:lineRule="auto" w:line="360"/>
         <w:rPr>
           <w:sz w:val="26"/>
           <w:szCs w:val="26"/>
         </w:rPr>
-        <w:t>. Referências</w:t>
+      </w:pPr>
+      <w:r>
+        <w:rPr>
+          <w:sz w:val="26"/>
+          <w:szCs w:val="26"/>
+        </w:rPr>
       </w:r>
     </w:p>
     <w:p>
@@ -4199,12 +4371,31 @@
         <w:pStyle w:val="Ttulo1"/>
         <w:spacing w:lineRule="auto" w:line="360"/>
         <w:rPr>
-          <w:sz w:val="26"/>
-          <w:szCs w:val="26"/>
-        </w:rPr>
-      </w:pPr>
-      <w:r>
-        <w:rPr/>
+          <w:b w:val="false"/>
+          <w:b w:val="false"/>
+          <w:bCs w:val="false"/>
+        </w:rPr>
+      </w:pPr>
+      <w:r>
+        <w:rPr>
+          <w:b w:val="false"/>
+          <w:bCs w:val="false"/>
+        </w:rPr>
+        <w:t xml:space="preserve">IEEE, </w:t>
+      </w:r>
+      <w:r>
+        <w:rPr>
+          <w:b/>
+          <w:bCs/>
+        </w:rPr>
+        <w:t xml:space="preserve">IEEE Standard Glossary of Software Engineering Terminology – IEEE Std 610.12.1990, </w:t>
+      </w:r>
+      <w:r>
+        <w:rPr>
+          <w:b w:val="false"/>
+          <w:bCs w:val="false"/>
+        </w:rPr>
+        <w:t>1990, IEEE, New York, EUA.</w:t>
       </w:r>
     </w:p>
     <w:p>
@@ -4222,21 +4413,21 @@
           <w:b w:val="false"/>
           <w:bCs w:val="false"/>
         </w:rPr>
-        <w:t xml:space="preserve">IEEE, </w:t>
-      </w:r>
-      <w:r>
-        <w:rPr>
-          <w:b/>
-          <w:bCs/>
-        </w:rPr>
-        <w:t xml:space="preserve">IEEE Standard Glossary of Software Engineering Terminology – IEEE Std 610.12.1990, </w:t>
+        <w:t xml:space="preserve">SWEBOK 2004, </w:t>
+      </w:r>
+      <w:r>
+        <w:rPr>
+          <w:b/>
+          <w:bCs/>
+        </w:rPr>
+        <w:t xml:space="preserve">Guide for the Software Engineering Body of Knowledge, </w:t>
       </w:r>
       <w:r>
         <w:rPr>
           <w:b w:val="false"/>
           <w:bCs w:val="false"/>
         </w:rPr>
-        <w:t>1990, IEEE, New York, EUA.</w:t>
+        <w:t>2004 version, IEEE Computer Society, California, EUA.</w:t>
       </w:r>
     </w:p>
     <w:p>
@@ -4254,21 +4445,21 @@
           <w:b w:val="false"/>
           <w:bCs w:val="false"/>
         </w:rPr>
-        <w:t xml:space="preserve">SWEBOK 2004, </w:t>
-      </w:r>
-      <w:r>
-        <w:rPr>
-          <w:b/>
-          <w:bCs/>
-        </w:rPr>
-        <w:t xml:space="preserve">Guide for the Software Engineering Body of Knowledge, </w:t>
+        <w:t xml:space="preserve">PRESSMAN, R.S. </w:t>
+      </w:r>
+      <w:r>
+        <w:rPr>
+          <w:b/>
+          <w:bCs/>
+        </w:rPr>
+        <w:t>Engenharia de software</w:t>
       </w:r>
       <w:r>
         <w:rPr>
           <w:b w:val="false"/>
           <w:bCs w:val="false"/>
         </w:rPr>
-        <w:t>2004 version, IEEE Computer Society, California, EUA.</w:t>
+        <w:t>. São Paulo: Makron Books. 1995.</w:t>
       </w:r>
     </w:p>
     <w:p>
@@ -4286,21 +4477,141 @@
           <w:b w:val="false"/>
           <w:bCs w:val="false"/>
         </w:rPr>
-        <w:t xml:space="preserve">PRESSMAN, R.S. </w:t>
-      </w:r>
-      <w:r>
-        <w:rPr>
-          <w:b/>
-          <w:bCs/>
-        </w:rPr>
-        <w:t>Engenharia de software</w:t>
+        <w:t>NAUR</w:t>
       </w:r>
       <w:r>
         <w:rPr>
           <w:b w:val="false"/>
           <w:bCs w:val="false"/>
         </w:rPr>
-        <w:t>. São Paulo: Makron Books. 1995.</w:t>
+        <w:t xml:space="preserve">, RANDELL. </w:t>
+      </w:r>
+      <w:r>
+        <w:rPr>
+          <w:b/>
+          <w:bCs/>
+        </w:rPr>
+        <w:t>Software Engineering: Report on a Conference Sponsored by the NATO Science Committee. Technical report</w:t>
+      </w:r>
+      <w:r>
+        <w:rPr>
+          <w:b w:val="false"/>
+          <w:bCs w:val="false"/>
+        </w:rPr>
+        <w:t xml:space="preserve">, NATO, Garmisch, Germany. </w:t>
+      </w:r>
+    </w:p>
+    <w:p>
+      <w:pPr>
+        <w:pStyle w:val="Normal"/>
+        <w:spacing w:lineRule="auto" w:line="360" w:before="0" w:after="200"/>
+        <w:ind w:right="0" w:hanging="0"/>
+        <w:jc w:val="both"/>
+        <w:rPr>
+          <w:rFonts w:ascii="Arial" w:hAnsi="Arial" w:cs="Arial"/>
+          <w:sz w:val="4"/>
+          <w:szCs w:val="4"/>
+        </w:rPr>
+      </w:pPr>
+      <w:r>
+        <w:rPr/>
+      </w:r>
+    </w:p>
+    <w:p>
+      <w:pPr>
+        <w:pStyle w:val="Estiloreferncias"/>
+        <w:spacing w:lineRule="auto" w:line="360" w:before="0" w:after="0"/>
+        <w:ind w:right="0" w:hanging="0"/>
+        <w:jc w:val="left"/>
+        <w:rPr/>
+      </w:pPr>
+      <w:r>
+        <w:rPr>
+          <w:rFonts w:eastAsia="Calibri" w:cs="Arial"/>
+          <w:color w:val="auto"/>
+          <w:kern w:val="0"/>
+          <w:sz w:val="24"/>
+          <w:szCs w:val="24"/>
+          <w:lang w:val="pt-BR" w:eastAsia="zh-CN" w:bidi="ar-SA"/>
+        </w:rPr>
+        <w:t>ONE DAY TESTING</w:t>
+      </w:r>
+      <w:r>
+        <w:rPr>
+          <w:rFonts w:cs="Arial"/>
+        </w:rPr>
+        <w:t xml:space="preserve">. </w:t>
+      </w:r>
+      <w:r>
+        <w:rPr>
+          <w:rFonts w:cs="Arial"/>
+          <w:b/>
+        </w:rPr>
+        <w:t>TESTE DE SOFTWARE: INTRODUÇÃO, CONCEITOS BÁSICOS E TIPOS DE TESTES</w:t>
+      </w:r>
+      <w:r>
+        <w:rPr>
+          <w:rFonts w:cs="Arial"/>
+        </w:rPr>
+        <w:t>. 201</w:t>
+      </w:r>
+      <w:r>
+        <w:rPr>
+          <w:rFonts w:cs="Arial"/>
+        </w:rPr>
+        <w:t>7</w:t>
+      </w:r>
+      <w:r>
+        <w:rPr>
+          <w:rFonts w:cs="Arial"/>
+        </w:rPr>
+        <w:t xml:space="preserve">. Disponível em: &lt;https://blog.onedaytesting.com.br/teste-de-software/&gt;. Acesso em: </w:t>
+      </w:r>
+      <w:r>
+        <w:rPr>
+          <w:rFonts w:eastAsia="Calibri" w:cs="Arial"/>
+          <w:color w:val="auto"/>
+          <w:kern w:val="0"/>
+          <w:sz w:val="24"/>
+          <w:szCs w:val="24"/>
+          <w:lang w:val="pt-BR" w:eastAsia="zh-CN" w:bidi="ar-SA"/>
+        </w:rPr>
+        <w:t>20</w:t>
+      </w:r>
+      <w:r>
+        <w:rPr>
+          <w:rFonts w:cs="Arial"/>
+        </w:rPr>
+        <w:t xml:space="preserve"> </w:t>
+      </w:r>
+      <w:r>
+        <w:rPr>
+          <w:rFonts w:eastAsia="Calibri" w:cs="Arial"/>
+          <w:color w:val="auto"/>
+          <w:kern w:val="0"/>
+          <w:sz w:val="24"/>
+          <w:szCs w:val="24"/>
+          <w:lang w:val="pt-BR" w:eastAsia="zh-CN" w:bidi="ar-SA"/>
+        </w:rPr>
+        <w:t>agosto</w:t>
+      </w:r>
+      <w:r>
+        <w:rPr>
+          <w:rFonts w:cs="Arial"/>
+        </w:rPr>
+        <w:t xml:space="preserve"> 20</w:t>
+      </w:r>
+      <w:r>
+        <w:rPr>
+          <w:rFonts w:cs="Arial"/>
+        </w:rPr>
+        <w:t>21</w:t>
+      </w:r>
+      <w:r>
+        <w:rPr>
+          <w:rFonts w:cs="Arial"/>
+        </w:rPr>
+        <w:t>.</w:t>
       </w:r>
     </w:p>
     <w:p>
@@ -4782,7 +5093,7 @@
     <w:pPr>
       <w:widowControl/>
       <w:suppressAutoHyphens w:val="true"/>
-      <w:overflowPunct w:val="true"/>
+      <w:overflowPunct w:val="false"/>
       <w:bidi w:val="0"/>
       <w:spacing w:lineRule="auto" w:line="276" w:before="0" w:after="200"/>
       <w:jc w:val="left"/>
@@ -5048,7 +5359,7 @@
     <w:pPr>
       <w:widowControl/>
       <w:suppressAutoHyphens w:val="true"/>
-      <w:overflowPunct w:val="true"/>
+      <w:overflowPunct w:val="false"/>
       <w:bidi w:val="0"/>
       <w:spacing w:lineRule="auto" w:line="240" w:before="0" w:after="0"/>
       <w:jc w:val="left"/>
@@ -5223,6 +5534,19 @@
       <w:bCs/>
     </w:rPr>
   </w:style>
+  <w:style w:type="paragraph" w:styleId="Estiloreferncias">
+    <w:name w:val="Estilo referências"/>
+    <w:basedOn w:val="Normal"/>
+    <w:qFormat/>
+    <w:pPr>
+      <w:spacing w:lineRule="auto" w:line="240" w:before="0" w:after="360"/>
+    </w:pPr>
+    <w:rPr>
+      <w:rFonts w:ascii="Arial" w:hAnsi="Arial" w:eastAsia="Calibri" w:cs="Times New Roman"/>
+      <w:sz w:val="24"/>
+      <w:szCs w:val="24"/>
+    </w:rPr>
+  </w:style>
   <w:style w:type="numbering" w:styleId="NoList">
     <w:name w:val="No List"/>
     <w:qFormat/>

</xml_diff>